<commit_message>
Modules not removed yet
</commit_message>
<xml_diff>
--- a/Paper.docx
+++ b/Paper.docx
@@ -357,32 +357,24 @@
         <w:jc w:val="both"/>
         <w:rPr>
           <w:rFonts w:ascii="Times New Roman" w:hAnsi="Times New Roman" w:cs="Times New Roman"/>
-          <w:sz w:val="24"/>
-          <w:szCs w:val="24"/>
-        </w:rPr>
-      </w:pPr>
-    </w:p>
-    <w:p>
-      <w:pPr>
-        <w:jc w:val="both"/>
-        <w:rPr>
-          <w:rFonts w:ascii="Times New Roman" w:hAnsi="Times New Roman" w:cs="Times New Roman"/>
-          <w:i/>
-          <w:sz w:val="24"/>
-          <w:szCs w:val="24"/>
-        </w:rPr>
-      </w:pPr>
-      <w:r>
-        <w:rPr>
-          <w:rFonts w:ascii="Times New Roman" w:hAnsi="Times New Roman" w:cs="Times New Roman"/>
           <w:b/>
           <w:i/>
           <w:caps/>
           <w:sz w:val="24"/>
           <w:szCs w:val="24"/>
         </w:rPr>
-        <w:t>Abstract</w:t>
-      </w:r>
+      </w:pPr>
+    </w:p>
+    <w:p>
+      <w:pPr>
+        <w:jc w:val="both"/>
+        <w:rPr>
+          <w:rFonts w:ascii="Times New Roman" w:hAnsi="Times New Roman" w:cs="Times New Roman"/>
+          <w:i/>
+          <w:sz w:val="24"/>
+          <w:szCs w:val="24"/>
+        </w:rPr>
+      </w:pPr>
       <w:r>
         <w:rPr>
           <w:rFonts w:ascii="Times New Roman" w:hAnsi="Times New Roman" w:cs="Times New Roman"/>
@@ -392,13 +384,24 @@
           <w:sz w:val="24"/>
           <w:szCs w:val="24"/>
         </w:rPr>
-        <w:t>:</w:t>
+        <w:t>Abstract</w:t>
       </w:r>
       <w:r>
         <w:rPr>
           <w:rFonts w:ascii="Times New Roman" w:hAnsi="Times New Roman" w:cs="Times New Roman"/>
           <w:b/>
           <w:i/>
+          <w:caps/>
+          <w:sz w:val="24"/>
+          <w:szCs w:val="24"/>
+        </w:rPr>
+        <w:t>:</w:t>
+      </w:r>
+      <w:r>
+        <w:rPr>
+          <w:rFonts w:ascii="Times New Roman" w:hAnsi="Times New Roman" w:cs="Times New Roman"/>
+          <w:b/>
+          <w:i/>
           <w:sz w:val="24"/>
           <w:szCs w:val="24"/>
         </w:rPr>
@@ -429,6 +432,321 @@
           <w:sz w:val="24"/>
           <w:szCs w:val="24"/>
         </w:rPr>
+        <w:t xml:space="preserve"> M</w:t>
+      </w:r>
+      <w:r>
+        <w:rPr>
+          <w:rFonts w:ascii="Times New Roman" w:hAnsi="Times New Roman" w:cs="Times New Roman"/>
+          <w:i/>
+          <w:sz w:val="24"/>
+          <w:szCs w:val="24"/>
+        </w:rPr>
+        <w:t>anag</w:t>
+      </w:r>
+      <w:r>
+        <w:rPr>
+          <w:rFonts w:ascii="Times New Roman" w:hAnsi="Times New Roman" w:cs="Times New Roman"/>
+          <w:i/>
+          <w:sz w:val="24"/>
+          <w:szCs w:val="24"/>
+        </w:rPr>
+        <w:t>ing</w:t>
+      </w:r>
+      <w:r>
+        <w:rPr>
+          <w:rFonts w:ascii="Times New Roman" w:hAnsi="Times New Roman" w:cs="Times New Roman"/>
+          <w:i/>
+          <w:sz w:val="24"/>
+          <w:szCs w:val="24"/>
+        </w:rPr>
+        <w:t xml:space="preserve"> multiple cloud services and becoming</w:t>
+      </w:r>
+      <w:r>
+        <w:rPr>
+          <w:rFonts w:ascii="Times New Roman" w:hAnsi="Times New Roman" w:cs="Times New Roman"/>
+          <w:i/>
+          <w:sz w:val="24"/>
+          <w:szCs w:val="24"/>
+        </w:rPr>
+        <w:t xml:space="preserve"> familiar with client application of ea</w:t>
+      </w:r>
+      <w:r>
+        <w:rPr>
+          <w:rFonts w:ascii="Times New Roman" w:hAnsi="Times New Roman" w:cs="Times New Roman"/>
+          <w:i/>
+          <w:sz w:val="24"/>
+          <w:szCs w:val="24"/>
+        </w:rPr>
+        <w:t>ch provider</w:t>
+      </w:r>
+      <w:r>
+        <w:rPr>
+          <w:rFonts w:ascii="Times New Roman" w:hAnsi="Times New Roman" w:cs="Times New Roman"/>
+          <w:i/>
+          <w:sz w:val="24"/>
+          <w:szCs w:val="24"/>
+        </w:rPr>
+        <w:t xml:space="preserve"> is inconvenient</w:t>
+      </w:r>
+      <w:r>
+        <w:rPr>
+          <w:rFonts w:ascii="Times New Roman" w:hAnsi="Times New Roman" w:cs="Times New Roman"/>
+          <w:i/>
+          <w:sz w:val="24"/>
+          <w:szCs w:val="24"/>
+        </w:rPr>
+        <w:t>.</w:t>
+      </w:r>
+      <w:r>
+        <w:rPr>
+          <w:rFonts w:ascii="Times New Roman" w:hAnsi="Times New Roman" w:cs="Times New Roman"/>
+          <w:i/>
+          <w:sz w:val="24"/>
+          <w:szCs w:val="24"/>
+        </w:rPr>
+        <w:t xml:space="preserve"> </w:t>
+      </w:r>
+      <w:r>
+        <w:rPr>
+          <w:rFonts w:ascii="Times New Roman" w:hAnsi="Times New Roman" w:cs="Times New Roman"/>
+          <w:i/>
+          <w:sz w:val="24"/>
+          <w:szCs w:val="24"/>
+        </w:rPr>
+        <w:t>B</w:t>
+      </w:r>
+      <w:r>
+        <w:rPr>
+          <w:rFonts w:ascii="Times New Roman" w:hAnsi="Times New Roman" w:cs="Times New Roman"/>
+          <w:i/>
+          <w:sz w:val="24"/>
+          <w:szCs w:val="24"/>
+        </w:rPr>
+        <w:t>acking up files which may be modified</w:t>
+      </w:r>
+      <w:r>
+        <w:rPr>
+          <w:rFonts w:ascii="Times New Roman" w:hAnsi="Times New Roman" w:cs="Times New Roman"/>
+          <w:i/>
+          <w:sz w:val="24"/>
+          <w:szCs w:val="24"/>
+        </w:rPr>
+        <w:t xml:space="preserve"> repeatedly </w:t>
+      </w:r>
+      <w:r>
+        <w:rPr>
+          <w:rFonts w:ascii="Times New Roman" w:hAnsi="Times New Roman" w:cs="Times New Roman"/>
+          <w:i/>
+          <w:sz w:val="24"/>
+          <w:szCs w:val="24"/>
+        </w:rPr>
+        <w:t>hamp</w:t>
+      </w:r>
+      <w:r>
+        <w:rPr>
+          <w:rFonts w:ascii="Times New Roman" w:hAnsi="Times New Roman" w:cs="Times New Roman"/>
+          <w:i/>
+          <w:sz w:val="24"/>
+          <w:szCs w:val="24"/>
+        </w:rPr>
+        <w:t>ers the simplicity of data utilization.</w:t>
+      </w:r>
+      <w:r>
+        <w:rPr>
+          <w:rFonts w:ascii="Times New Roman" w:hAnsi="Times New Roman" w:cs="Times New Roman"/>
+          <w:i/>
+          <w:sz w:val="24"/>
+          <w:szCs w:val="24"/>
+        </w:rPr>
+        <w:t xml:space="preserve"> Security and privacy of data .</w:t>
+      </w:r>
+      <w:r>
+        <w:rPr>
+          <w:rFonts w:ascii="Times New Roman" w:hAnsi="Times New Roman" w:cs="Times New Roman"/>
+          <w:i/>
+          <w:sz w:val="24"/>
+          <w:szCs w:val="24"/>
+        </w:rPr>
+        <w:t>In light of al</w:t>
+      </w:r>
+      <w:r>
+        <w:rPr>
+          <w:rFonts w:ascii="Times New Roman" w:hAnsi="Times New Roman" w:cs="Times New Roman"/>
+          <w:i/>
+          <w:sz w:val="24"/>
+          <w:szCs w:val="24"/>
+        </w:rPr>
+        <w:t xml:space="preserve">l these problems, a </w:t>
+      </w:r>
+      <w:r>
+        <w:rPr>
+          <w:rFonts w:ascii="Times New Roman" w:hAnsi="Times New Roman" w:cs="Times New Roman"/>
+          <w:i/>
+          <w:sz w:val="24"/>
+          <w:szCs w:val="24"/>
+        </w:rPr>
+        <w:t xml:space="preserve">framework </w:t>
+      </w:r>
+      <w:r>
+        <w:rPr>
+          <w:rFonts w:ascii="Times New Roman" w:hAnsi="Times New Roman" w:cs="Times New Roman"/>
+          <w:i/>
+          <w:sz w:val="24"/>
+          <w:szCs w:val="24"/>
+        </w:rPr>
+        <w:t>to integrate any number of cloud storage servi</w:t>
+      </w:r>
+      <w:r>
+        <w:rPr>
+          <w:rFonts w:ascii="Times New Roman" w:hAnsi="Times New Roman" w:cs="Times New Roman"/>
+          <w:i/>
+          <w:sz w:val="24"/>
+          <w:szCs w:val="24"/>
+        </w:rPr>
+        <w:t>ce APIs</w:t>
+      </w:r>
+      <w:r>
+        <w:rPr>
+          <w:rFonts w:ascii="Times New Roman" w:hAnsi="Times New Roman" w:cs="Times New Roman"/>
+          <w:i/>
+          <w:sz w:val="24"/>
+          <w:szCs w:val="24"/>
+        </w:rPr>
+        <w:t xml:space="preserve"> is proposed</w:t>
+      </w:r>
+      <w:r>
+        <w:rPr>
+          <w:rFonts w:ascii="Times New Roman" w:hAnsi="Times New Roman" w:cs="Times New Roman"/>
+          <w:i/>
+          <w:sz w:val="24"/>
+          <w:szCs w:val="24"/>
+        </w:rPr>
+        <w:t>. As the proof of capability of the framework</w:t>
+      </w:r>
+      <w:r>
+        <w:rPr>
+          <w:rFonts w:ascii="Times New Roman" w:hAnsi="Times New Roman" w:cs="Times New Roman"/>
+          <w:i/>
+          <w:sz w:val="24"/>
+          <w:szCs w:val="24"/>
+        </w:rPr>
+        <w:t>,</w:t>
+      </w:r>
+      <w:r>
+        <w:rPr>
+          <w:rFonts w:ascii="Times New Roman" w:hAnsi="Times New Roman" w:cs="Times New Roman"/>
+          <w:i/>
+          <w:sz w:val="24"/>
+          <w:szCs w:val="24"/>
+        </w:rPr>
+        <w:t xml:space="preserve"> Dropbox and Google Drive have </w:t>
+      </w:r>
+      <w:r>
+        <w:rPr>
+          <w:rFonts w:ascii="Times New Roman" w:hAnsi="Times New Roman" w:cs="Times New Roman"/>
+          <w:i/>
+          <w:sz w:val="24"/>
+          <w:szCs w:val="24"/>
+        </w:rPr>
+        <w:t>been integrated into the application built upon the framework</w:t>
+      </w:r>
+      <w:r>
+        <w:rPr>
+          <w:rFonts w:ascii="Times New Roman" w:hAnsi="Times New Roman" w:cs="Times New Roman"/>
+          <w:i/>
+          <w:sz w:val="24"/>
+          <w:szCs w:val="24"/>
+        </w:rPr>
+        <w:t>. The application incorporates a desktop autosync ut</w:t>
+      </w:r>
+      <w:r>
+        <w:rPr>
+          <w:rFonts w:ascii="Times New Roman" w:hAnsi="Times New Roman" w:cs="Times New Roman"/>
+          <w:i/>
+          <w:sz w:val="24"/>
+          <w:szCs w:val="24"/>
+        </w:rPr>
+        <w:t>i</w:t>
+      </w:r>
+      <w:r>
+        <w:rPr>
+          <w:rFonts w:ascii="Times New Roman" w:hAnsi="Times New Roman" w:cs="Times New Roman"/>
+          <w:i/>
+          <w:sz w:val="24"/>
+          <w:szCs w:val="24"/>
+        </w:rPr>
+        <w:t>lity that sync</w:t>
+      </w:r>
+      <w:r>
+        <w:rPr>
+          <w:rFonts w:ascii="Times New Roman" w:hAnsi="Times New Roman" w:cs="Times New Roman"/>
+          <w:i/>
+          <w:sz w:val="24"/>
+          <w:szCs w:val="24"/>
+        </w:rPr>
+        <w:t xml:space="preserve">hronizes user files </w:t>
+      </w:r>
+      <w:r>
+        <w:rPr>
+          <w:rFonts w:ascii="Times New Roman" w:hAnsi="Times New Roman" w:cs="Times New Roman"/>
+          <w:i/>
+          <w:sz w:val="24"/>
+          <w:szCs w:val="24"/>
+        </w:rPr>
+        <w:t xml:space="preserve">to the specified cloud storage. Sharing of files across different cloud storage services is </w:t>
+      </w:r>
+      <w:r>
+        <w:rPr>
+          <w:rFonts w:ascii="Times New Roman" w:hAnsi="Times New Roman" w:cs="Times New Roman"/>
+          <w:i/>
+          <w:sz w:val="24"/>
+          <w:szCs w:val="24"/>
+        </w:rPr>
+        <w:t xml:space="preserve">also </w:t>
+      </w:r>
+      <w:r>
+        <w:rPr>
+          <w:rFonts w:ascii="Times New Roman" w:hAnsi="Times New Roman" w:cs="Times New Roman"/>
+          <w:i/>
+          <w:sz w:val="24"/>
+          <w:szCs w:val="24"/>
+        </w:rPr>
+        <w:t>p</w:t>
+      </w:r>
+      <w:r>
+        <w:rPr>
+          <w:rFonts w:ascii="Times New Roman" w:hAnsi="Times New Roman" w:cs="Times New Roman"/>
+          <w:i/>
+          <w:sz w:val="24"/>
+          <w:szCs w:val="24"/>
+        </w:rPr>
+        <w:t>ossible</w:t>
+      </w:r>
+      <w:r>
+        <w:rPr>
+          <w:rFonts w:ascii="Times New Roman" w:hAnsi="Times New Roman" w:cs="Times New Roman"/>
+          <w:i/>
+          <w:sz w:val="24"/>
+          <w:szCs w:val="24"/>
+        </w:rPr>
+        <w:t xml:space="preserve">. To mitigate security and </w:t>
+      </w:r>
+      <w:r>
+        <w:rPr>
+          <w:rFonts w:ascii="Times New Roman" w:hAnsi="Times New Roman" w:cs="Times New Roman"/>
+          <w:i/>
+          <w:sz w:val="24"/>
+          <w:szCs w:val="24"/>
+        </w:rPr>
+        <w:t>privacy concerns of the users, the application allows for encryption of files such that encryption key is only available to the users.</w:t>
+      </w:r>
+      <w:r>
+        <w:rPr>
+          <w:rFonts w:ascii="Times New Roman" w:hAnsi="Times New Roman" w:cs="Times New Roman"/>
+          <w:i/>
+          <w:sz w:val="24"/>
+          <w:szCs w:val="24"/>
+        </w:rPr>
         <w:t xml:space="preserve"> T</w:t>
       </w:r>
       <w:r>
@@ -438,7 +756,7 @@
           <w:sz w:val="24"/>
           <w:szCs w:val="24"/>
         </w:rPr>
-        <w:t>o m</w:t>
+        <w:t>his application</w:t>
       </w:r>
       <w:r>
         <w:rPr>
@@ -447,7 +765,7 @@
           <w:sz w:val="24"/>
           <w:szCs w:val="24"/>
         </w:rPr>
-        <w:t>anage multiple cloud services, users</w:t>
+        <w:t xml:space="preserve"> simplifies</w:t>
       </w:r>
       <w:r>
         <w:rPr>
@@ -456,7 +774,7 @@
           <w:sz w:val="24"/>
           <w:szCs w:val="24"/>
         </w:rPr>
-        <w:t xml:space="preserve"> have to become familiar with client application of each provider to access their files. Furthermore, users who wish to back-up their files from their machine face inconvenience because they are forced to upload files on the cloud with every modification. This hampers the simplicity of data utilization and creation that was the intended goal of cloud.</w:t>
+        <w:t xml:space="preserve"> the l</w:t>
       </w:r>
       <w:r>
         <w:rPr>
@@ -465,7 +783,7 @@
           <w:sz w:val="24"/>
           <w:szCs w:val="24"/>
         </w:rPr>
-        <w:t xml:space="preserve"> </w:t>
+        <w:t>ife of users</w:t>
       </w:r>
       <w:r>
         <w:rPr>
@@ -474,7 +792,7 @@
           <w:sz w:val="24"/>
           <w:szCs w:val="24"/>
         </w:rPr>
-        <w:t>In light of al</w:t>
+        <w:t xml:space="preserve"> by bringing</w:t>
       </w:r>
       <w:r>
         <w:rPr>
@@ -483,7 +801,7 @@
           <w:sz w:val="24"/>
           <w:szCs w:val="24"/>
         </w:rPr>
-        <w:t xml:space="preserve">l these problems, we propose a framework </w:t>
+        <w:t xml:space="preserve"> different cloud services</w:t>
       </w:r>
       <w:r>
         <w:rPr>
@@ -492,7 +810,7 @@
           <w:sz w:val="24"/>
           <w:szCs w:val="24"/>
         </w:rPr>
-        <w:t>to integrate any number of cloud storage servi</w:t>
+        <w:t xml:space="preserve"> under one umbrella using which the users are </w:t>
       </w:r>
       <w:r>
         <w:rPr>
@@ -501,7 +819,7 @@
           <w:sz w:val="24"/>
           <w:szCs w:val="24"/>
         </w:rPr>
-        <w:t>ce APIs. As the proof of capability of the framework</w:t>
+        <w:t>saved from the trouble of managing multiple services</w:t>
       </w:r>
       <w:r>
         <w:rPr>
@@ -510,7 +828,7 @@
           <w:sz w:val="24"/>
           <w:szCs w:val="24"/>
         </w:rPr>
-        <w:t xml:space="preserve">, two APIs, Dropbox and Google Drive have </w:t>
+        <w:t xml:space="preserve"> and get features like </w:t>
       </w:r>
       <w:r>
         <w:rPr>
@@ -519,7 +837,7 @@
           <w:sz w:val="24"/>
           <w:szCs w:val="24"/>
         </w:rPr>
-        <w:t>been integrated into the application built upon the framework</w:t>
+        <w:t xml:space="preserve">security, </w:t>
       </w:r>
       <w:r>
         <w:rPr>
@@ -528,7 +846,7 @@
           <w:sz w:val="24"/>
           <w:szCs w:val="24"/>
         </w:rPr>
-        <w:t>. The application incorporates a desktop autosync ut</w:t>
+        <w:t>privacy and sharing across the clouds</w:t>
       </w:r>
       <w:r>
         <w:rPr>
@@ -537,61 +855,7 @@
           <w:sz w:val="24"/>
           <w:szCs w:val="24"/>
         </w:rPr>
-        <w:t>i</w:t>
-      </w:r>
-      <w:r>
-        <w:rPr>
-          <w:rFonts w:ascii="Times New Roman" w:hAnsi="Times New Roman" w:cs="Times New Roman"/>
-          <w:i/>
-          <w:sz w:val="24"/>
-          <w:szCs w:val="24"/>
-        </w:rPr>
-        <w:t>lity that sync</w:t>
-      </w:r>
-      <w:r>
-        <w:rPr>
-          <w:rFonts w:ascii="Times New Roman" w:hAnsi="Times New Roman" w:cs="Times New Roman"/>
-          <w:i/>
-          <w:sz w:val="24"/>
-          <w:szCs w:val="24"/>
-        </w:rPr>
-        <w:t xml:space="preserve">hronizes user files </w:t>
-      </w:r>
-      <w:r>
-        <w:rPr>
-          <w:rFonts w:ascii="Times New Roman" w:hAnsi="Times New Roman" w:cs="Times New Roman"/>
-          <w:i/>
-          <w:sz w:val="24"/>
-          <w:szCs w:val="24"/>
-        </w:rPr>
-        <w:t>to the specified cloud storage. Sharing of files across different cloud storage services is possible through this application. To mitigate the privacy concerns of the users, the application allows for encryption of files such that encryption key is only available to the users.</w:t>
-      </w:r>
-      <w:r>
-        <w:rPr>
-          <w:rFonts w:ascii="Times New Roman" w:hAnsi="Times New Roman" w:cs="Times New Roman"/>
-          <w:i/>
-          <w:sz w:val="24"/>
-          <w:szCs w:val="24"/>
-        </w:rPr>
-        <w:t xml:space="preserve"> T</w:t>
-      </w:r>
-      <w:r>
-        <w:rPr>
-          <w:rFonts w:ascii="Times New Roman" w:hAnsi="Times New Roman" w:cs="Times New Roman"/>
-          <w:i/>
-          <w:sz w:val="24"/>
-          <w:szCs w:val="24"/>
-        </w:rPr>
-        <w:t>his application</w:t>
-      </w:r>
-      <w:r>
-        <w:rPr>
-          <w:rFonts w:ascii="Times New Roman" w:hAnsi="Times New Roman" w:cs="Times New Roman"/>
-          <w:i/>
-          <w:sz w:val="24"/>
-          <w:szCs w:val="24"/>
-        </w:rPr>
-        <w:t xml:space="preserve"> intends to simplify the life of the user by encapsulating different cloud services under one umbrella application using which the user is able to access all the services from one interface and is saved from the trouble of managing multiple services.</w:t>
+        <w:t>.</w:t>
       </w:r>
     </w:p>
     <w:p>
@@ -694,7 +958,47 @@
           <w:sz w:val="24"/>
           <w:szCs w:val="24"/>
         </w:rPr>
-        <w:t xml:space="preserve">] is a model of networked storage where data is stored in virtualized pools of storage which are generally hosted by third parties. Hosting companies operate data centres and </w:t>
+        <w:t>] is a model of networked storage where data is stored in virtualized pools of storage which are generally hosted by third parties.</w:t>
+      </w:r>
+      <w:r>
+        <w:rPr>
+          <w:rFonts w:ascii="Times New Roman" w:hAnsi="Times New Roman" w:cs="Times New Roman"/>
+          <w:sz w:val="24"/>
+          <w:szCs w:val="24"/>
+        </w:rPr>
+        <w:t xml:space="preserve"> </w:t>
+      </w:r>
+      <w:r>
+        <w:rPr>
+          <w:rFonts w:ascii="Times New Roman" w:hAnsi="Times New Roman" w:cs="Times New Roman"/>
+          <w:sz w:val="24"/>
+          <w:szCs w:val="24"/>
+        </w:rPr>
+        <w:t>Hosting companies operate data centres and people who require their data to be hosted buy or lease storage capacity from them.</w:t>
+      </w:r>
+      <w:r>
+        <w:rPr>
+          <w:rFonts w:ascii="Times New Roman" w:hAnsi="Times New Roman" w:cs="Times New Roman"/>
+          <w:sz w:val="24"/>
+          <w:szCs w:val="24"/>
+        </w:rPr>
+        <w:t xml:space="preserve"> </w:t>
+      </w:r>
+      <w:r>
+        <w:rPr>
+          <w:rFonts w:ascii="Times New Roman" w:hAnsi="Times New Roman" w:cs="Times New Roman"/>
+          <w:sz w:val="24"/>
+          <w:szCs w:val="24"/>
+        </w:rPr>
+        <w:t>Cloud storage has the characteristics of reliability, agility, scalability and fault tolerance.</w:t>
+      </w:r>
+      <w:r>
+        <w:rPr>
+          <w:rFonts w:ascii="Times New Roman" w:hAnsi="Times New Roman" w:cs="Times New Roman"/>
+          <w:sz w:val="24"/>
+          <w:szCs w:val="24"/>
+        </w:rPr>
+        <w:t xml:space="preserve"> Presence </w:t>
       </w:r>
       <w:r>
         <w:rPr>
@@ -703,73 +1007,31 @@
           <w:szCs w:val="24"/>
         </w:rPr>
         <w:lastRenderedPageBreak/>
-        <w:t>people who require their data to be hosted buy or lease storage capacity from them. The data centre operators, in the background, virtua</w:t>
-      </w:r>
-      <w:r>
-        <w:rPr>
-          <w:rFonts w:ascii="Times New Roman" w:hAnsi="Times New Roman" w:cs="Times New Roman"/>
-          <w:sz w:val="24"/>
-          <w:szCs w:val="24"/>
-        </w:rPr>
-        <w:t xml:space="preserve">lize the resources </w:t>
-      </w:r>
-      <w:r>
-        <w:rPr>
-          <w:rFonts w:ascii="Times New Roman" w:hAnsi="Times New Roman" w:cs="Times New Roman"/>
-          <w:sz w:val="24"/>
-          <w:szCs w:val="24"/>
-        </w:rPr>
-        <w:t xml:space="preserve">which the customers can use to store files. Cloud storage is based on highly virtualized infrastructure and has the characteristics of </w:t>
-      </w:r>
-      <w:r>
-        <w:rPr>
-          <w:rFonts w:ascii="Times New Roman" w:hAnsi="Times New Roman" w:cs="Times New Roman"/>
-          <w:sz w:val="24"/>
-          <w:szCs w:val="24"/>
-        </w:rPr>
-        <w:t xml:space="preserve">reliability, </w:t>
-      </w:r>
-      <w:r>
-        <w:rPr>
-          <w:rFonts w:ascii="Times New Roman" w:hAnsi="Times New Roman" w:cs="Times New Roman"/>
-          <w:sz w:val="24"/>
-          <w:szCs w:val="24"/>
-        </w:rPr>
-        <w:t>agi</w:t>
-      </w:r>
-      <w:r>
-        <w:rPr>
-          <w:rFonts w:ascii="Times New Roman" w:hAnsi="Times New Roman" w:cs="Times New Roman"/>
-          <w:sz w:val="24"/>
-          <w:szCs w:val="24"/>
-        </w:rPr>
-        <w:t>lity, scalability and fault tolerance</w:t>
-      </w:r>
-      <w:r>
-        <w:rPr>
-          <w:rFonts w:ascii="Times New Roman" w:hAnsi="Times New Roman" w:cs="Times New Roman"/>
-          <w:sz w:val="24"/>
-          <w:szCs w:val="24"/>
-        </w:rPr>
-        <w:t>.</w:t>
-      </w:r>
-    </w:p>
-    <w:p>
-      <w:pPr>
-        <w:jc w:val="both"/>
-        <w:rPr>
-          <w:rFonts w:ascii="Times New Roman" w:hAnsi="Times New Roman" w:cs="Times New Roman"/>
-          <w:sz w:val="24"/>
-          <w:szCs w:val="24"/>
-        </w:rPr>
-      </w:pPr>
-      <w:r>
-        <w:rPr>
-          <w:rFonts w:ascii="Times New Roman" w:hAnsi="Times New Roman" w:cs="Times New Roman"/>
-          <w:sz w:val="24"/>
-          <w:szCs w:val="24"/>
-        </w:rPr>
-        <w:t>Users use multiple storage facilities to store their data and expect cloud storage to be a seamless experience. However, accounts with multiple</w:t>
+        <w:t>of multiple cloud storage providers leads to users using</w:t>
+      </w:r>
+      <w:r>
+        <w:rPr>
+          <w:rFonts w:ascii="Times New Roman" w:hAnsi="Times New Roman" w:cs="Times New Roman"/>
+          <w:sz w:val="24"/>
+          <w:szCs w:val="24"/>
+        </w:rPr>
+        <w:t xml:space="preserve"> multiple storage facilitie</w:t>
+      </w:r>
+      <w:r>
+        <w:rPr>
+          <w:rFonts w:ascii="Times New Roman" w:hAnsi="Times New Roman" w:cs="Times New Roman"/>
+          <w:sz w:val="24"/>
+          <w:szCs w:val="24"/>
+        </w:rPr>
+        <w:t xml:space="preserve">s to store their data. </w:t>
+      </w:r>
+      <w:r>
+        <w:rPr>
+          <w:rFonts w:ascii="Times New Roman" w:hAnsi="Times New Roman" w:cs="Times New Roman"/>
+          <w:sz w:val="24"/>
+          <w:szCs w:val="24"/>
+        </w:rPr>
+        <w:t>However, accounts with multiple</w:t>
       </w:r>
       <w:r>
         <w:rPr>
@@ -928,18 +1190,46 @@
           <w:szCs w:val="24"/>
           <w:lang w:eastAsia="en-IN"/>
         </w:rPr>
-        <w:t>Users may wish to back up files from a machine to the cloud storage. However, frequent changes make it difficult to keep the copy up-to-date.</w:t>
-      </w:r>
-    </w:p>
-    <w:p>
-      <w:pPr>
-        <w:jc w:val="both"/>
-        <w:rPr>
-          <w:rFonts w:ascii="Times New Roman" w:hAnsi="Times New Roman" w:cs="Times New Roman"/>
-          <w:sz w:val="24"/>
-          <w:szCs w:val="24"/>
-        </w:rPr>
-      </w:pPr>
+        <w:t xml:space="preserve">Users may wish to back up files from a machine to the cloud storage. However, frequent changes </w:t>
+      </w:r>
+      <w:r>
+        <w:rPr>
+          <w:rFonts w:ascii="Times New Roman" w:eastAsia="Times New Roman" w:hAnsi="Times New Roman" w:cs="Times New Roman"/>
+          <w:color w:val="000000"/>
+          <w:sz w:val="24"/>
+          <w:szCs w:val="24"/>
+          <w:lang w:eastAsia="en-IN"/>
+        </w:rPr>
+        <w:t xml:space="preserve">to files </w:t>
+      </w:r>
+      <w:r>
+        <w:rPr>
+          <w:rFonts w:ascii="Times New Roman" w:eastAsia="Times New Roman" w:hAnsi="Times New Roman" w:cs="Times New Roman"/>
+          <w:color w:val="000000"/>
+          <w:sz w:val="24"/>
+          <w:szCs w:val="24"/>
+          <w:lang w:eastAsia="en-IN"/>
+        </w:rPr>
+        <w:t>make it difficult to keep the copy up-to-date.</w:t>
+      </w:r>
+    </w:p>
+    <w:p>
+      <w:pPr>
+        <w:jc w:val="both"/>
+        <w:rPr>
+          <w:rFonts w:ascii="Times New Roman" w:hAnsi="Times New Roman" w:cs="Times New Roman"/>
+          <w:sz w:val="24"/>
+          <w:szCs w:val="24"/>
+        </w:rPr>
+      </w:pPr>
+      <w:r>
+        <w:rPr>
+          <w:rFonts w:ascii="Times New Roman" w:hAnsi="Times New Roman" w:cs="Times New Roman"/>
+          <w:sz w:val="24"/>
+          <w:szCs w:val="24"/>
+        </w:rPr>
+        <w:t xml:space="preserve">The inherent nature of cloud storage makes it susceptible to security and privacy breaches. </w:t>
+      </w:r>
       <w:r>
         <w:rPr>
           <w:rFonts w:ascii="Times New Roman" w:hAnsi="Times New Roman" w:cs="Times New Roman"/>
@@ -988,6 +1278,22 @@
         </w:rPr>
         <w:t xml:space="preserve"> increases dramatically. (</w:t>
       </w:r>
+      <w:r>
+        <w:rPr>
+          <w:rFonts w:ascii="Times New Roman" w:hAnsi="Times New Roman" w:cs="Times New Roman"/>
+          <w:sz w:val="24"/>
+          <w:szCs w:val="24"/>
+        </w:rPr>
+        <w:t xml:space="preserve">For </w:t>
+      </w:r>
+      <w:r>
+        <w:rPr>
+          <w:rFonts w:ascii="Times New Roman" w:hAnsi="Times New Roman" w:cs="Times New Roman"/>
+          <w:sz w:val="24"/>
+          <w:szCs w:val="24"/>
+        </w:rPr>
+        <w:t xml:space="preserve">e.g. disposal of old equipment, reuse of drives, </w:t>
+      </w:r>
       <w:proofErr w:type="gramStart"/>
       <w:r>
         <w:rPr>
@@ -995,7 +1301,7 @@
           <w:sz w:val="24"/>
           <w:szCs w:val="24"/>
         </w:rPr>
-        <w:t>e.g</w:t>
+        <w:t>reallocation</w:t>
       </w:r>
       <w:proofErr w:type="gramEnd"/>
       <w:r>
@@ -1004,7 +1310,7 @@
           <w:sz w:val="24"/>
           <w:szCs w:val="24"/>
         </w:rPr>
-        <w:t>. disposal of old equipment, reuse of drives, reallocation of storage space)</w:t>
+        <w:t xml:space="preserve"> of storage space)</w:t>
       </w:r>
       <w:r>
         <w:rPr>
@@ -1020,15 +1326,111 @@
           <w:sz w:val="24"/>
           <w:szCs w:val="24"/>
         </w:rPr>
-        <w:t>There are certain issues that information experts, computer scientists and entrepreneurs debate. These relate to data ownership such as: Who owns the data stored in a cloud system? Does it belong to the client who originally saved the data to the hardware? Does it belong to the company that owns the physical equipment storing the data? Cloud storage raises these</w:t>
-      </w:r>
-      <w:r>
-        <w:rPr>
-          <w:rFonts w:ascii="Times New Roman" w:hAnsi="Times New Roman" w:cs="Times New Roman"/>
-          <w:sz w:val="24"/>
-          <w:szCs w:val="24"/>
-        </w:rPr>
-        <w:t xml:space="preserve"> privacy and security concerns.</w:t>
+        <w:t xml:space="preserve"> </w:t>
+      </w:r>
+      <w:r>
+        <w:rPr>
+          <w:rFonts w:ascii="Times New Roman" w:hAnsi="Times New Roman" w:cs="Times New Roman"/>
+          <w:sz w:val="24"/>
+          <w:szCs w:val="24"/>
+        </w:rPr>
+        <w:t xml:space="preserve">Regarding </w:t>
+      </w:r>
+      <w:r>
+        <w:rPr>
+          <w:rFonts w:ascii="Times New Roman" w:hAnsi="Times New Roman" w:cs="Times New Roman"/>
+          <w:sz w:val="24"/>
+          <w:szCs w:val="24"/>
+        </w:rPr>
+        <w:t>privacy</w:t>
+      </w:r>
+      <w:r>
+        <w:rPr>
+          <w:rFonts w:ascii="Times New Roman" w:hAnsi="Times New Roman" w:cs="Times New Roman"/>
+          <w:sz w:val="24"/>
+          <w:szCs w:val="24"/>
+        </w:rPr>
+        <w:t xml:space="preserve">, </w:t>
+      </w:r>
+      <w:r>
+        <w:rPr>
+          <w:rFonts w:ascii="Times New Roman" w:hAnsi="Times New Roman" w:cs="Times New Roman"/>
+          <w:sz w:val="24"/>
+          <w:szCs w:val="24"/>
+        </w:rPr>
+        <w:t xml:space="preserve">information experts, computer scientists and entrepreneurs </w:t>
+      </w:r>
+      <w:r>
+        <w:rPr>
+          <w:rFonts w:ascii="Times New Roman" w:hAnsi="Times New Roman" w:cs="Times New Roman"/>
+          <w:sz w:val="24"/>
+          <w:szCs w:val="24"/>
+        </w:rPr>
+        <w:t xml:space="preserve">have continued to debate on issues </w:t>
+      </w:r>
+      <w:r>
+        <w:rPr>
+          <w:rFonts w:ascii="Times New Roman" w:hAnsi="Times New Roman" w:cs="Times New Roman"/>
+          <w:sz w:val="24"/>
+          <w:szCs w:val="24"/>
+        </w:rPr>
+        <w:t>relate</w:t>
+      </w:r>
+      <w:r>
+        <w:rPr>
+          <w:rFonts w:ascii="Times New Roman" w:hAnsi="Times New Roman" w:cs="Times New Roman"/>
+          <w:sz w:val="24"/>
+          <w:szCs w:val="24"/>
+        </w:rPr>
+        <w:t>d</w:t>
+      </w:r>
+      <w:r>
+        <w:rPr>
+          <w:rFonts w:ascii="Times New Roman" w:hAnsi="Times New Roman" w:cs="Times New Roman"/>
+          <w:sz w:val="24"/>
+          <w:szCs w:val="24"/>
+        </w:rPr>
+        <w:t xml:space="preserve"> to data ownership</w:t>
+      </w:r>
+      <w:r>
+        <w:rPr>
+          <w:rFonts w:ascii="Times New Roman" w:hAnsi="Times New Roman" w:cs="Times New Roman"/>
+          <w:sz w:val="24"/>
+          <w:szCs w:val="24"/>
+        </w:rPr>
+        <w:t>.</w:t>
+      </w:r>
+      <w:r>
+        <w:rPr>
+          <w:rFonts w:ascii="Times New Roman" w:hAnsi="Times New Roman" w:cs="Times New Roman"/>
+          <w:sz w:val="24"/>
+          <w:szCs w:val="24"/>
+        </w:rPr>
+        <w:t xml:space="preserve"> </w:t>
+      </w:r>
+      <w:r>
+        <w:rPr>
+          <w:rFonts w:ascii="Times New Roman" w:hAnsi="Times New Roman" w:cs="Times New Roman"/>
+          <w:sz w:val="24"/>
+          <w:szCs w:val="24"/>
+        </w:rPr>
+        <w:t xml:space="preserve">Users who wish to keep their files private </w:t>
+      </w:r>
+      <w:r>
+        <w:rPr>
+          <w:rFonts w:ascii="Times New Roman" w:hAnsi="Times New Roman" w:cs="Times New Roman"/>
+          <w:sz w:val="24"/>
+          <w:szCs w:val="24"/>
+        </w:rPr>
+        <w:t>need to encrypt their files.</w:t>
+      </w:r>
+      <w:r>
+        <w:rPr>
+          <w:rFonts w:ascii="Times New Roman" w:hAnsi="Times New Roman" w:cs="Times New Roman"/>
+          <w:sz w:val="24"/>
+          <w:szCs w:val="24"/>
+        </w:rPr>
+        <w:t xml:space="preserve"> </w:t>
       </w:r>
     </w:p>
     <w:p>
@@ -1283,8 +1685,6 @@
         </w:rPr>
         <w:t>Literature Review</w:t>
       </w:r>
-      <w:bookmarkStart w:id="0" w:name="_GoBack"/>
-      <w:bookmarkEnd w:id="0"/>
     </w:p>
     <w:p>
       <w:pPr>
@@ -1303,7 +1703,7 @@
           <w:sz w:val="24"/>
           <w:szCs w:val="24"/>
         </w:rPr>
-        <w:t>Cloud computing has evolved from old technologies and innovations. The initial development of this kind of technology developed in the 1950s when large-scale mainframes became prevalent. In the rese</w:t>
+        <w:t xml:space="preserve">Cloud computing has evolved from </w:t>
       </w:r>
       <w:r>
         <w:rPr>
@@ -1312,6 +1712,24 @@
           <w:sz w:val="24"/>
           <w:szCs w:val="24"/>
         </w:rPr>
+        <w:t>old technologies</w:t>
+      </w:r>
+      <w:r>
+        <w:rPr>
+          <w:rFonts w:ascii="Times New Roman" w:hAnsi="Times New Roman" w:cs="Times New Roman"/>
+          <w:color w:val="000000" w:themeColor="text1"/>
+          <w:sz w:val="24"/>
+          <w:szCs w:val="24"/>
+        </w:rPr>
+        <w:t>. The initial development of this kind of technology developed in the 1950s when large-scale mainframes became prevalent. In the rese</w:t>
+      </w:r>
+      <w:r>
+        <w:rPr>
+          <w:rFonts w:ascii="Times New Roman" w:hAnsi="Times New Roman" w:cs="Times New Roman"/>
+          <w:color w:val="000000" w:themeColor="text1"/>
+          <w:sz w:val="24"/>
+          <w:szCs w:val="24"/>
+        </w:rPr>
         <w:t>arch article by Layton (2010) [1</w:t>
       </w:r>
       <w:r>
@@ -1321,7 +1739,7 @@
           <w:sz w:val="24"/>
           <w:szCs w:val="24"/>
         </w:rPr>
-        <w:t xml:space="preserve">], he discusses the inception of cloud storage due to rising costs of buying and maintaining mainframes. Organisations were not able to provide mainframes for each individual user and so they connected large number of thin clients or dumb terminals, which did not have resources of their own except for an input and output devices, but the users were now able to use mainframes for themselves sharing both storage and resources of the mainframes. As the cost of server hardware slowly came down, more users were able to purchase dedicated servers but quickly ran into different kind of problems related to server management like memory, quality of service, bandwidth, </w:t>
+        <w:t xml:space="preserve">], he discusses the inception of cloud storage due to rising costs of buying and maintaining mainframes. Organisations were not able to provide mainframes for each individual user and so they connected large number of thin clients or dumb terminals, which did not have resources of their own except for an input and output devices, but the users were now able to use mainframes for themselves sharing both storage and resources of the mainframes. As the cost of server hardware slowly came down, more users were able to purchase dedicated servers but quickly ran into different kind of problems related to server management like memory, quality of service, bandwidth, scalability etc. </w:t>
       </w:r>
       <w:r>
         <w:rPr>
@@ -1330,64 +1748,64 @@
           <w:sz w:val="24"/>
           <w:szCs w:val="24"/>
         </w:rPr>
+        <w:t>M</w:t>
+      </w:r>
+      <w:r>
+        <w:rPr>
+          <w:rFonts w:ascii="Times New Roman" w:hAnsi="Times New Roman" w:cs="Times New Roman"/>
+          <w:color w:val="000000" w:themeColor="text1"/>
+          <w:sz w:val="24"/>
+          <w:szCs w:val="24"/>
+        </w:rPr>
+        <w:t>any small businesses which required server facilities found it difficult and expensive to deploy their own hardware and manage it. Abundant resources available with large organisations and on-demand requirements of large number of users or a group of users sparked the development of cloud services.</w:t>
+      </w:r>
+    </w:p>
+    <w:p>
+      <w:pPr>
+        <w:jc w:val="both"/>
+        <w:rPr>
+          <w:rFonts w:ascii="Times New Roman" w:hAnsi="Times New Roman" w:cs="Times New Roman"/>
+          <w:color w:val="000000" w:themeColor="text1"/>
+          <w:sz w:val="24"/>
+          <w:szCs w:val="24"/>
+        </w:rPr>
+      </w:pPr>
+      <w:r>
+        <w:rPr>
+          <w:rFonts w:ascii="Times New Roman" w:hAnsi="Times New Roman" w:cs="Times New Roman"/>
+          <w:color w:val="000000" w:themeColor="text1"/>
+          <w:sz w:val="24"/>
+          <w:szCs w:val="24"/>
+        </w:rPr>
+        <w:t>The</w:t>
+      </w:r>
+      <w:r>
+        <w:rPr>
+          <w:rFonts w:ascii="Times New Roman" w:hAnsi="Times New Roman" w:cs="Times New Roman"/>
+          <w:color w:val="000000" w:themeColor="text1"/>
+          <w:sz w:val="24"/>
+          <w:szCs w:val="24"/>
+        </w:rPr>
+        <w:t xml:space="preserve"> article by Strickland (2010) [2</w:t>
+      </w:r>
+      <w:r>
+        <w:rPr>
+          <w:rFonts w:ascii="Times New Roman" w:hAnsi="Times New Roman" w:cs="Times New Roman"/>
+          <w:color w:val="000000" w:themeColor="text1"/>
+          <w:sz w:val="24"/>
+          <w:szCs w:val="24"/>
+        </w:rPr>
+        <w:t xml:space="preserve">] discusses the inner working of cloud storage. A client (e.g., a computer user subscribing to a cloud storage service) sends copies of files over the </w:t>
+      </w:r>
+      <w:r>
+        <w:rPr>
+          <w:rFonts w:ascii="Times New Roman" w:hAnsi="Times New Roman" w:cs="Times New Roman"/>
+          <w:color w:val="000000" w:themeColor="text1"/>
+          <w:sz w:val="24"/>
+          <w:szCs w:val="24"/>
+        </w:rPr>
         <w:lastRenderedPageBreak/>
-        <w:t xml:space="preserve">scalability etc. </w:t>
-      </w:r>
-      <w:r>
-        <w:rPr>
-          <w:rFonts w:ascii="Times New Roman" w:hAnsi="Times New Roman" w:cs="Times New Roman"/>
-          <w:color w:val="000000" w:themeColor="text1"/>
-          <w:sz w:val="24"/>
-          <w:szCs w:val="24"/>
-        </w:rPr>
-        <w:t>M</w:t>
-      </w:r>
-      <w:r>
-        <w:rPr>
-          <w:rFonts w:ascii="Times New Roman" w:hAnsi="Times New Roman" w:cs="Times New Roman"/>
-          <w:color w:val="000000" w:themeColor="text1"/>
-          <w:sz w:val="24"/>
-          <w:szCs w:val="24"/>
-        </w:rPr>
-        <w:t>any small businesses which required server facilities found it difficult and expensive to deploy their own hardware and manage it. Abundant resources available with large organisations and on-demand requirements of large number of users or a group of users sparked the development of cloud services.</w:t>
-      </w:r>
-    </w:p>
-    <w:p>
-      <w:pPr>
-        <w:jc w:val="both"/>
-        <w:rPr>
-          <w:rFonts w:ascii="Times New Roman" w:hAnsi="Times New Roman" w:cs="Times New Roman"/>
-          <w:color w:val="000000" w:themeColor="text1"/>
-          <w:sz w:val="24"/>
-          <w:szCs w:val="24"/>
-        </w:rPr>
-      </w:pPr>
-      <w:r>
-        <w:rPr>
-          <w:rFonts w:ascii="Times New Roman" w:hAnsi="Times New Roman" w:cs="Times New Roman"/>
-          <w:color w:val="000000" w:themeColor="text1"/>
-          <w:sz w:val="24"/>
-          <w:szCs w:val="24"/>
-        </w:rPr>
-        <w:t>The</w:t>
-      </w:r>
-      <w:r>
-        <w:rPr>
-          <w:rFonts w:ascii="Times New Roman" w:hAnsi="Times New Roman" w:cs="Times New Roman"/>
-          <w:color w:val="000000" w:themeColor="text1"/>
-          <w:sz w:val="24"/>
-          <w:szCs w:val="24"/>
-        </w:rPr>
-        <w:t xml:space="preserve"> article by Strickland (2010) [2</w:t>
-      </w:r>
-      <w:r>
-        <w:rPr>
-          <w:rFonts w:ascii="Times New Roman" w:hAnsi="Times New Roman" w:cs="Times New Roman"/>
-          <w:color w:val="000000" w:themeColor="text1"/>
-          <w:sz w:val="24"/>
-          <w:szCs w:val="24"/>
-        </w:rPr>
-        <w:t xml:space="preserve">] discusses the inner working of cloud storage. A client (e.g., a computer user subscribing to a cloud storage service) sends copies of files over the Internet to the data server, which then records the information. When the client wishes to retrieve the information, he or she accesses the data server through a Web-based interface. The server then either sends the files back to the client or allows the client to access and manipulate the files on the server itself. Cloud storage systems generally rely on hundreds of data servers because computers occasionally require maintenance or repair. Without redundancy, a cloud storage system couldn't ensure clients that they could access their information at any given time. The article also throws light on two concerns about cloud storage are reliability and security. Clients are not likely to entrust their data to another company without a guarantee that they'll be able to access their information whenever they want and no one else will be able to get at it. Cloud storage providers secure data through encryption and authentication. </w:t>
+        <w:t xml:space="preserve">Internet to the data server, which then records the information. When the client wishes to retrieve the information, he or she accesses the data server through a Web-based interface. The server then either sends the files back to the client or allows the client to access and manipulate the files on the server itself. Cloud storage systems generally rely on hundreds of data servers because computers occasionally require maintenance or repair. Without redundancy, a cloud storage system couldn't ensure clients that they could access their information at any given time. The article also throws light on two concerns about cloud storage are reliability and security. Clients are not likely to entrust their data to another company without a guarantee that they'll be able to access their information whenever they want and no one else will be able to get at it. Cloud storage providers secure data through encryption and authentication. </w:t>
       </w:r>
     </w:p>
     <w:p>
@@ -1628,65 +2046,191 @@
         <w:rPr>
           <w:rFonts w:ascii="Times New Roman" w:hAnsi="Times New Roman" w:cs="Times New Roman"/>
         </w:rPr>
+        <w:t xml:space="preserve">Proposed </w:t>
+      </w:r>
+      <w:r>
+        <w:rPr>
+          <w:rFonts w:ascii="Times New Roman" w:hAnsi="Times New Roman" w:cs="Times New Roman"/>
+        </w:rPr>
+        <w:t>Framework</w:t>
+      </w:r>
+      <w:r>
+        <w:rPr>
+          <w:rFonts w:ascii="Times New Roman" w:hAnsi="Times New Roman" w:cs="Times New Roman"/>
+        </w:rPr>
+        <w:t xml:space="preserve"> </w:t>
+      </w:r>
+    </w:p>
+    <w:p>
+      <w:pPr>
+        <w:jc w:val="both"/>
+        <w:rPr>
+          <w:rFonts w:ascii="Times New Roman" w:hAnsi="Times New Roman" w:cs="Times New Roman"/>
+          <w:sz w:val="24"/>
+          <w:szCs w:val="24"/>
+        </w:rPr>
+      </w:pPr>
+      <w:r>
+        <w:rPr>
+          <w:rFonts w:ascii="Times New Roman" w:hAnsi="Times New Roman" w:cs="Times New Roman"/>
+          <w:sz w:val="24"/>
+          <w:szCs w:val="24"/>
+        </w:rPr>
+        <w:t>The</w:t>
+      </w:r>
+      <w:r>
+        <w:rPr>
+          <w:rFonts w:ascii="Times New Roman" w:hAnsi="Times New Roman" w:cs="Times New Roman"/>
+          <w:sz w:val="24"/>
+          <w:szCs w:val="24"/>
+        </w:rPr>
+        <w:t xml:space="preserve"> framework allows the developers to integrate any number of cloud storage service</w:t>
+      </w:r>
+      <w:r>
+        <w:rPr>
+          <w:rFonts w:ascii="Times New Roman" w:hAnsi="Times New Roman" w:cs="Times New Roman"/>
+          <w:sz w:val="24"/>
+          <w:szCs w:val="24"/>
+        </w:rPr>
+        <w:t xml:space="preserve">s with the application. It </w:t>
+      </w:r>
+      <w:r>
+        <w:rPr>
+          <w:rFonts w:ascii="Times New Roman" w:hAnsi="Times New Roman" w:cs="Times New Roman"/>
+          <w:sz w:val="24"/>
+          <w:szCs w:val="24"/>
+        </w:rPr>
+        <w:t>ensures that the interaction between APIs and the application is seamless. It is generalized to accommodate different cloud storage service APIs. This provides an extensible platform to access multiple cloud storage services</w:t>
+      </w:r>
+      <w:r>
+        <w:rPr>
+          <w:rFonts w:ascii="Times New Roman" w:hAnsi="Times New Roman" w:cs="Times New Roman"/>
+          <w:sz w:val="24"/>
+          <w:szCs w:val="24"/>
+        </w:rPr>
+        <w:t>. New functionalities can also be added to</w:t>
+      </w:r>
+      <w:r>
+        <w:rPr>
+          <w:rFonts w:ascii="Times New Roman" w:hAnsi="Times New Roman" w:cs="Times New Roman"/>
+          <w:sz w:val="24"/>
+          <w:szCs w:val="24"/>
+        </w:rPr>
+        <w:t xml:space="preserve"> the framework. </w:t>
+      </w:r>
+    </w:p>
+    <w:p>
+      <w:pPr>
+        <w:jc w:val="both"/>
+        <w:textAlignment w:val="baseline"/>
+        <w:rPr>
+          <w:rFonts w:ascii="Times New Roman" w:hAnsi="Times New Roman" w:cs="Times New Roman"/>
+          <w:sz w:val="24"/>
+          <w:szCs w:val="24"/>
+        </w:rPr>
+      </w:pPr>
+      <w:r>
+        <w:rPr>
+          <w:rFonts w:ascii="Times New Roman" w:hAnsi="Times New Roman" w:cs="Times New Roman"/>
+          <w:sz w:val="24"/>
+          <w:szCs w:val="24"/>
+        </w:rPr>
         <w:lastRenderedPageBreak/>
-        <w:t xml:space="preserve">Proposed </w:t>
-      </w:r>
-      <w:r>
-        <w:rPr>
-          <w:rFonts w:ascii="Times New Roman" w:hAnsi="Times New Roman" w:cs="Times New Roman"/>
-        </w:rPr>
-        <w:t>Framework</w:t>
-      </w:r>
-      <w:r>
-        <w:rPr>
-          <w:rFonts w:ascii="Times New Roman" w:hAnsi="Times New Roman" w:cs="Times New Roman"/>
+        <w:t>In class-based programming, the factory method pattern is a creational pattern which uses factory methods to deal with the problem of creating objects without specifying the exact class of object that will be created. The project utilises this design pattern to create instances of cloud storage service classes so that there object can be created on demand.</w:t>
+      </w:r>
+      <w:r>
+        <w:rPr>
+          <w:rFonts w:ascii="Times New Roman" w:hAnsi="Times New Roman" w:cs="Times New Roman"/>
+          <w:sz w:val="24"/>
+          <w:szCs w:val="24"/>
+        </w:rPr>
+        <w:t xml:space="preserve"> The class </w:t>
+      </w:r>
+      <w:proofErr w:type="spellStart"/>
+      <w:r>
+        <w:rPr>
+          <w:rFonts w:ascii="Times New Roman" w:hAnsi="Times New Roman" w:cs="Times New Roman"/>
+          <w:i/>
+          <w:sz w:val="24"/>
+          <w:szCs w:val="24"/>
+        </w:rPr>
+        <w:t>CloudFactory</w:t>
+      </w:r>
+      <w:proofErr w:type="spellEnd"/>
+      <w:r>
+        <w:rPr>
+          <w:rFonts w:ascii="Times New Roman" w:hAnsi="Times New Roman" w:cs="Times New Roman"/>
+          <w:sz w:val="24"/>
+          <w:szCs w:val="24"/>
+        </w:rPr>
+        <w:t xml:space="preserve"> is a concrete class which is responsible</w:t>
+      </w:r>
+      <w:r>
+        <w:rPr>
+          <w:rFonts w:ascii="Times New Roman" w:hAnsi="Times New Roman" w:cs="Times New Roman"/>
+          <w:sz w:val="24"/>
+          <w:szCs w:val="24"/>
+        </w:rPr>
+        <w:t xml:space="preserve"> for creating instances of</w:t>
+      </w:r>
+      <w:r>
+        <w:rPr>
+          <w:rFonts w:ascii="Times New Roman" w:hAnsi="Times New Roman" w:cs="Times New Roman"/>
+          <w:sz w:val="24"/>
+          <w:szCs w:val="24"/>
+        </w:rPr>
+        <w:t xml:space="preserve"> classes</w:t>
+      </w:r>
+      <w:r>
+        <w:rPr>
+          <w:rFonts w:ascii="Times New Roman" w:hAnsi="Times New Roman" w:cs="Times New Roman"/>
+          <w:sz w:val="24"/>
+          <w:szCs w:val="24"/>
+        </w:rPr>
+        <w:t xml:space="preserve"> that implement </w:t>
+      </w:r>
+      <w:proofErr w:type="spellStart"/>
+      <w:r>
+        <w:rPr>
+          <w:rFonts w:ascii="Times New Roman" w:hAnsi="Times New Roman" w:cs="Times New Roman"/>
+          <w:i/>
+          <w:sz w:val="24"/>
+          <w:szCs w:val="24"/>
+        </w:rPr>
+        <w:t>CloudInterface</w:t>
+      </w:r>
+      <w:proofErr w:type="spellEnd"/>
+      <w:r>
+        <w:rPr>
+          <w:rFonts w:ascii="Times New Roman" w:hAnsi="Times New Roman" w:cs="Times New Roman"/>
+          <w:sz w:val="24"/>
+          <w:szCs w:val="24"/>
+        </w:rPr>
+        <w:t>. The object requester requests for an object by identifying the class of the object using an identifier. In the framework, we have used the name of the class as the identifier. The names are stored in a configuration file. Any future addition to the cloud implementation will require the developers to write the name of their cloud in this configuration file.</w:t>
+      </w:r>
+      <w:r>
+        <w:rPr>
+          <w:rFonts w:ascii="Times New Roman" w:hAnsi="Times New Roman" w:cs="Times New Roman"/>
+          <w:sz w:val="24"/>
+          <w:szCs w:val="24"/>
         </w:rPr>
         <w:t xml:space="preserve"> </w:t>
       </w:r>
-    </w:p>
-    <w:p>
-      <w:pPr>
-        <w:jc w:val="both"/>
-        <w:rPr>
-          <w:rFonts w:ascii="Times New Roman" w:hAnsi="Times New Roman" w:cs="Times New Roman"/>
-          <w:sz w:val="24"/>
-          <w:szCs w:val="24"/>
-        </w:rPr>
-      </w:pPr>
-      <w:r>
-        <w:rPr>
-          <w:rFonts w:ascii="Times New Roman" w:hAnsi="Times New Roman" w:cs="Times New Roman"/>
-          <w:sz w:val="24"/>
-          <w:szCs w:val="24"/>
-        </w:rPr>
-        <w:t xml:space="preserve">We propose a framework that facilitates integration of cloud storage APIs. This framework allows the developers to integrate any number of cloud storage services with the application. It also ensures that the interaction between APIs and the application is seamless. It is generalized to accommodate different cloud storage service APIs. This provides an extensible platform to access multiple cloud storage services. New features can also be included in the framework. </w:t>
-      </w:r>
-    </w:p>
-    <w:p>
-      <w:pPr>
-        <w:jc w:val="both"/>
-        <w:textAlignment w:val="baseline"/>
-        <w:rPr>
-          <w:rFonts w:ascii="Times New Roman" w:hAnsi="Times New Roman" w:cs="Times New Roman"/>
-          <w:sz w:val="24"/>
-          <w:szCs w:val="24"/>
-        </w:rPr>
-      </w:pPr>
-      <w:r>
-        <w:rPr>
-          <w:rFonts w:ascii="Times New Roman" w:hAnsi="Times New Roman" w:cs="Times New Roman"/>
-          <w:sz w:val="24"/>
-          <w:szCs w:val="24"/>
-        </w:rPr>
-        <w:t>In class-based programming, the factory method pattern is a creational pattern which uses factory methods to deal with the problem of creating objects without specifying the exact class of object that will be created. This is done by creating objects via a factory method, which is either specified in an interface (abstract class) and implemented in implementing classes (concrete classes); or implemented in a base class, which can be overridden when inherited in derived classes; rather than by a constructor. The project utilises this design pattern to create instances of cloud storage service classes so that there object can be created on demand.</w:t>
-      </w:r>
-      <w:r>
-        <w:rPr>
-          <w:rFonts w:ascii="Times New Roman" w:hAnsi="Times New Roman" w:cs="Times New Roman"/>
-          <w:sz w:val="24"/>
-          <w:szCs w:val="24"/>
-        </w:rPr>
-        <w:t xml:space="preserve"> The class </w:t>
+      <w:r>
+        <w:rPr>
+          <w:rFonts w:ascii="Times New Roman" w:hAnsi="Times New Roman" w:cs="Times New Roman"/>
+          <w:sz w:val="24"/>
+          <w:szCs w:val="24"/>
+        </w:rPr>
+        <w:t xml:space="preserve">The name of the cloud should match the name of the class corresponding to that cloud. </w:t>
+      </w:r>
+      <w:r>
+        <w:rPr>
+          <w:rFonts w:ascii="Times New Roman" w:hAnsi="Times New Roman" w:cs="Times New Roman"/>
+          <w:sz w:val="24"/>
+          <w:szCs w:val="24"/>
+        </w:rPr>
+        <w:t xml:space="preserve">To include a new feature in the application, the developers can add a new function declaration in </w:t>
       </w:r>
       <w:proofErr w:type="spellStart"/>
       <w:r>
@@ -1695,7 +2239,7 @@
           <w:sz w:val="24"/>
           <w:szCs w:val="24"/>
         </w:rPr>
-        <w:t>CloudFactory</w:t>
+        <w:t>CloudInterface</w:t>
       </w:r>
       <w:proofErr w:type="spellEnd"/>
       <w:r>
@@ -1704,125 +2248,8 @@
           <w:sz w:val="24"/>
           <w:szCs w:val="24"/>
         </w:rPr>
-        <w:t xml:space="preserve"> is a concrete class which is responsible</w:t>
-      </w:r>
-      <w:r>
-        <w:rPr>
-          <w:rFonts w:ascii="Times New Roman" w:hAnsi="Times New Roman" w:cs="Times New Roman"/>
-          <w:sz w:val="24"/>
-          <w:szCs w:val="24"/>
-        </w:rPr>
-        <w:t xml:space="preserve"> for creating instances of</w:t>
-      </w:r>
-      <w:r>
-        <w:rPr>
-          <w:rFonts w:ascii="Times New Roman" w:hAnsi="Times New Roman" w:cs="Times New Roman"/>
-          <w:sz w:val="24"/>
-          <w:szCs w:val="24"/>
-        </w:rPr>
-        <w:t xml:space="preserve"> classes</w:t>
-      </w:r>
-      <w:r>
-        <w:rPr>
-          <w:rFonts w:ascii="Times New Roman" w:hAnsi="Times New Roman" w:cs="Times New Roman"/>
-          <w:sz w:val="24"/>
-          <w:szCs w:val="24"/>
-        </w:rPr>
-        <w:t xml:space="preserve"> that implement </w:t>
-      </w:r>
-      <w:proofErr w:type="spellStart"/>
-      <w:r>
-        <w:rPr>
-          <w:rFonts w:ascii="Times New Roman" w:hAnsi="Times New Roman" w:cs="Times New Roman"/>
-          <w:sz w:val="24"/>
-          <w:szCs w:val="24"/>
-        </w:rPr>
-        <w:t>CloudInterface</w:t>
-      </w:r>
-      <w:proofErr w:type="spellEnd"/>
-      <w:r>
-        <w:rPr>
-          <w:rFonts w:ascii="Times New Roman" w:hAnsi="Times New Roman" w:cs="Times New Roman"/>
-          <w:sz w:val="24"/>
-          <w:szCs w:val="24"/>
-        </w:rPr>
-        <w:t>. The object requester requests for an object by identifying the class of the object using an identifier. In the framework, we have used the name of the class as the identifier. The names are stored in a configuration file. Any future addition to the cloud implementation will require the developers to write the name of their cloud in this configuration file.</w:t>
-      </w:r>
-      <w:r>
-        <w:rPr>
-          <w:rFonts w:ascii="Times New Roman" w:hAnsi="Times New Roman" w:cs="Times New Roman"/>
-          <w:sz w:val="24"/>
-          <w:szCs w:val="24"/>
-        </w:rPr>
-        <w:t xml:space="preserve"> </w:t>
-      </w:r>
-      <w:r>
-        <w:rPr>
-          <w:rFonts w:ascii="Times New Roman" w:hAnsi="Times New Roman" w:cs="Times New Roman"/>
-          <w:sz w:val="24"/>
-          <w:szCs w:val="24"/>
-        </w:rPr>
-        <w:t xml:space="preserve">The name of the cloud should match the name of the class corresponding to that cloud. </w:t>
-      </w:r>
-      <w:r>
-        <w:rPr>
-          <w:rFonts w:ascii="Times New Roman" w:hAnsi="Times New Roman" w:cs="Times New Roman"/>
-          <w:sz w:val="24"/>
-          <w:szCs w:val="24"/>
-        </w:rPr>
-        <w:t xml:space="preserve">To include a new feature in the application, the developers can add a new function declaration in </w:t>
-      </w:r>
-      <w:proofErr w:type="spellStart"/>
-      <w:r>
-        <w:rPr>
-          <w:rFonts w:ascii="Times New Roman" w:hAnsi="Times New Roman" w:cs="Times New Roman"/>
-          <w:sz w:val="24"/>
-          <w:szCs w:val="24"/>
-        </w:rPr>
-        <w:t>CloudInterface</w:t>
-      </w:r>
-      <w:proofErr w:type="spellEnd"/>
-      <w:r>
-        <w:rPr>
-          <w:rFonts w:ascii="Times New Roman" w:hAnsi="Times New Roman" w:cs="Times New Roman"/>
-          <w:sz w:val="24"/>
-          <w:szCs w:val="24"/>
-        </w:rPr>
         <w:t xml:space="preserve"> and all the classes that implement the interface need to implement the definition of the new function.</w:t>
       </w:r>
-    </w:p>
-    <w:p>
-      <w:pPr>
-        <w:jc w:val="both"/>
-        <w:textAlignment w:val="baseline"/>
-        <w:rPr>
-          <w:rFonts w:ascii="Times New Roman" w:hAnsi="Times New Roman" w:cs="Times New Roman"/>
-          <w:sz w:val="24"/>
-          <w:szCs w:val="24"/>
-        </w:rPr>
-      </w:pPr>
-    </w:p>
-    <w:p>
-      <w:pPr>
-        <w:jc w:val="both"/>
-        <w:textAlignment w:val="baseline"/>
-        <w:rPr>
-          <w:rFonts w:ascii="Times New Roman" w:hAnsi="Times New Roman" w:cs="Times New Roman"/>
-          <w:sz w:val="24"/>
-          <w:szCs w:val="24"/>
-        </w:rPr>
-      </w:pPr>
-    </w:p>
-    <w:p>
-      <w:pPr>
-        <w:jc w:val="both"/>
-        <w:textAlignment w:val="baseline"/>
-        <w:rPr>
-          <w:rFonts w:ascii="Times New Roman" w:hAnsi="Times New Roman" w:cs="Times New Roman"/>
-          <w:sz w:val="24"/>
-          <w:szCs w:val="24"/>
-        </w:rPr>
-      </w:pPr>
     </w:p>
     <w:p>
       <w:pPr>
@@ -1864,7 +2291,73 @@
           <w:sz w:val="24"/>
           <w:szCs w:val="24"/>
         </w:rPr>
-        <w:t xml:space="preserve">The application that we have developed incorporates the framework described above. The application can be deployed as a web service providing a user interface which can be accessed via browser. The web application gives user on-the-go access to his cloud storages. The application uses Web APIs provided by Cloud storage service providers to access user data stored on them. The Drive SDK [6] gives a group of APIs along with client libraries, language-specific examples, and documentation to develop apps that integrate with Drive. The core functionality of Drive API is to download and upload files to Google Drive. The Dropbox Core API [7] provides access to the user’s </w:t>
+        <w:t>The application that has b</w:t>
+      </w:r>
+      <w:bookmarkStart w:id="0" w:name="_GoBack"/>
+      <w:bookmarkEnd w:id="0"/>
+      <w:r>
+        <w:rPr>
+          <w:rFonts w:ascii="Times New Roman" w:hAnsi="Times New Roman" w:cs="Times New Roman"/>
+          <w:sz w:val="24"/>
+          <w:szCs w:val="24"/>
+        </w:rPr>
+        <w:t>een</w:t>
+      </w:r>
+      <w:r>
+        <w:rPr>
+          <w:rFonts w:ascii="Times New Roman" w:hAnsi="Times New Roman" w:cs="Times New Roman"/>
+          <w:sz w:val="24"/>
+          <w:szCs w:val="24"/>
+        </w:rPr>
+        <w:t xml:space="preserve"> developed incorporates the framework described above. The application can be deployed as a web service providing a user interface which can be accessed via browser. The web application gives user on-the-go access to his cloud storages. The application </w:t>
+      </w:r>
+      <w:r>
+        <w:rPr>
+          <w:rFonts w:ascii="Times New Roman" w:hAnsi="Times New Roman" w:cs="Times New Roman"/>
+          <w:sz w:val="24"/>
+          <w:szCs w:val="24"/>
+        </w:rPr>
+        <w:t>uses Web APIs provided by c</w:t>
+      </w:r>
+      <w:r>
+        <w:rPr>
+          <w:rFonts w:ascii="Times New Roman" w:hAnsi="Times New Roman" w:cs="Times New Roman"/>
+          <w:sz w:val="24"/>
+          <w:szCs w:val="24"/>
+        </w:rPr>
+        <w:t>loud storage service providers to access user data stored on them. The Drive SDK [6] gives a group of APIs along with client libraries, language-specific examples, and documentation to develop apps that integrate with Drive. The Dropbox Core API [</w:t>
+      </w:r>
+      <w:r>
+        <w:rPr>
+          <w:rFonts w:ascii="Times New Roman" w:hAnsi="Times New Roman" w:cs="Times New Roman"/>
+          <w:sz w:val="24"/>
+          <w:szCs w:val="24"/>
+        </w:rPr>
+        <w:t>7] provides access</w:t>
+      </w:r>
+      <w:r>
+        <w:rPr>
+          <w:rFonts w:ascii="Times New Roman" w:hAnsi="Times New Roman" w:cs="Times New Roman"/>
+          <w:sz w:val="24"/>
+          <w:szCs w:val="24"/>
+        </w:rPr>
+        <w:t xml:space="preserve"> </w:t>
+      </w:r>
+      <w:r>
+        <w:rPr>
+          <w:rFonts w:ascii="Times New Roman" w:hAnsi="Times New Roman" w:cs="Times New Roman"/>
+          <w:sz w:val="24"/>
+          <w:szCs w:val="24"/>
+        </w:rPr>
+        <w:t>to the files stored over Dropbox accounts</w:t>
+      </w:r>
+      <w:r>
+        <w:rPr>
+          <w:rFonts w:ascii="Times New Roman" w:hAnsi="Times New Roman" w:cs="Times New Roman"/>
+          <w:sz w:val="24"/>
+          <w:szCs w:val="24"/>
+        </w:rPr>
+        <w:t xml:space="preserve">. These APIs provide </w:t>
       </w:r>
       <w:proofErr w:type="spellStart"/>
       <w:r>
@@ -1873,7 +2366,7 @@
           <w:sz w:val="24"/>
           <w:szCs w:val="24"/>
         </w:rPr>
-        <w:t>dropbox</w:t>
+        <w:t>RESTful</w:t>
       </w:r>
       <w:proofErr w:type="spellEnd"/>
       <w:r>
@@ -1882,24 +2375,6 @@
           <w:sz w:val="24"/>
           <w:szCs w:val="24"/>
         </w:rPr>
-        <w:t xml:space="preserve"> account and the files stored over it. These APIs provide </w:t>
-      </w:r>
-      <w:proofErr w:type="spellStart"/>
-      <w:r>
-        <w:rPr>
-          <w:rFonts w:ascii="Times New Roman" w:hAnsi="Times New Roman" w:cs="Times New Roman"/>
-          <w:sz w:val="24"/>
-          <w:szCs w:val="24"/>
-        </w:rPr>
-        <w:t>RESTful</w:t>
-      </w:r>
-      <w:proofErr w:type="spellEnd"/>
-      <w:r>
-        <w:rPr>
-          <w:rFonts w:ascii="Times New Roman" w:hAnsi="Times New Roman" w:cs="Times New Roman"/>
-          <w:sz w:val="24"/>
-          <w:szCs w:val="24"/>
-        </w:rPr>
         <w:t xml:space="preserve"> access to cloud storage services. </w:t>
       </w:r>
     </w:p>
@@ -1918,52 +2393,123 @@
           <w:sz w:val="24"/>
           <w:szCs w:val="24"/>
         </w:rPr>
-        <w:t xml:space="preserve">AES Encryption [4] has been used to encrypt the files for security and privacy. User files are encrypted using a two level encryption system. The files are encrypted using a randomly generated key and the key is encrypted using user’s passphrase. This allows users to change </w:t>
-      </w:r>
-      <w:r>
-        <w:rPr>
-          <w:rFonts w:ascii="Times New Roman" w:hAnsi="Times New Roman" w:cs="Times New Roman"/>
-          <w:sz w:val="24"/>
-          <w:szCs w:val="24"/>
-        </w:rPr>
-        <w:lastRenderedPageBreak/>
-        <w:t xml:space="preserve">passphrases at a later stage. The application also stores hash to the passphrase so that it can verify passphrase before decrypting files. This saves computational power and network bandwidth.  </w:t>
-      </w:r>
-    </w:p>
-    <w:p>
-      <w:pPr>
-        <w:jc w:val="both"/>
-        <w:rPr>
-          <w:rFonts w:ascii="Times New Roman" w:hAnsi="Times New Roman" w:cs="Times New Roman"/>
-          <w:sz w:val="24"/>
-          <w:szCs w:val="24"/>
-        </w:rPr>
-      </w:pPr>
-      <w:r>
-        <w:rPr>
-          <w:rFonts w:ascii="Times New Roman" w:hAnsi="Times New Roman" w:cs="Times New Roman"/>
-          <w:sz w:val="24"/>
-          <w:szCs w:val="24"/>
-        </w:rPr>
-        <w:t xml:space="preserve">Searching for user files across all cloud storages has been implemented using Levenshtein algorithm. This enables error tolerance over the search strings and takes typing mistakes in consideration. Application provides for instant searching giving results as soon as users type. </w:t>
-      </w:r>
-    </w:p>
-    <w:p>
-      <w:pPr>
-        <w:jc w:val="both"/>
-        <w:rPr>
-          <w:rFonts w:ascii="Times New Roman" w:hAnsi="Times New Roman" w:cs="Times New Roman"/>
-          <w:sz w:val="24"/>
-          <w:szCs w:val="24"/>
-        </w:rPr>
-      </w:pPr>
-      <w:r>
-        <w:rPr>
-          <w:rFonts w:ascii="Times New Roman" w:hAnsi="Times New Roman" w:cs="Times New Roman"/>
-          <w:sz w:val="24"/>
-          <w:szCs w:val="24"/>
-        </w:rPr>
-        <w:t xml:space="preserve">The application includes an auto syncing utility that allows users to backup files and folders to user specified cloud storage service and keep data up to date. The desktop utility uses file system Watch Service API to get notifications regarding modifications to files. As soon as the desktop utility is informed of the changed it propagates the changes to the web application using </w:t>
+        <w:t>AES Encryption [4] has been used to encrypt the files for security and privacy. User files are encrypted using a two level encryption system. The files are encrypted using a randomly generated key and the key is encrypted using user’s passphrase. This allows users to change passphrases at a later stage</w:t>
+      </w:r>
+      <w:r>
+        <w:rPr>
+          <w:rFonts w:ascii="Times New Roman" w:hAnsi="Times New Roman" w:cs="Times New Roman"/>
+          <w:sz w:val="24"/>
+          <w:szCs w:val="24"/>
+        </w:rPr>
+        <w:t xml:space="preserve"> without the need of re-encryption of files</w:t>
+      </w:r>
+      <w:r>
+        <w:rPr>
+          <w:rFonts w:ascii="Times New Roman" w:hAnsi="Times New Roman" w:cs="Times New Roman"/>
+          <w:sz w:val="24"/>
+          <w:szCs w:val="24"/>
+        </w:rPr>
+        <w:t xml:space="preserve">. The application also stores hash to the passphrase so that it can verify passphrase before decrypting files. This saves computational power and network bandwidth.  </w:t>
+      </w:r>
+    </w:p>
+    <w:p>
+      <w:pPr>
+        <w:jc w:val="both"/>
+        <w:rPr>
+          <w:rFonts w:ascii="Times New Roman" w:hAnsi="Times New Roman" w:cs="Times New Roman"/>
+          <w:sz w:val="24"/>
+          <w:szCs w:val="24"/>
+        </w:rPr>
+      </w:pPr>
+      <w:r>
+        <w:rPr>
+          <w:rFonts w:ascii="Times New Roman" w:hAnsi="Times New Roman" w:cs="Times New Roman"/>
+          <w:sz w:val="24"/>
+          <w:szCs w:val="24"/>
+        </w:rPr>
+        <w:t>Searching for user files across all cloud storages has been implemented using Levenshtein algorithm. This enables error tolerance over the search strings and takes typing mistakes in consider</w:t>
+      </w:r>
+      <w:r>
+        <w:rPr>
+          <w:rFonts w:ascii="Times New Roman" w:hAnsi="Times New Roman" w:cs="Times New Roman"/>
+          <w:sz w:val="24"/>
+          <w:szCs w:val="24"/>
+        </w:rPr>
+        <w:t xml:space="preserve">ation. Application provides </w:t>
+      </w:r>
+      <w:r>
+        <w:rPr>
+          <w:rFonts w:ascii="Times New Roman" w:hAnsi="Times New Roman" w:cs="Times New Roman"/>
+          <w:sz w:val="24"/>
+          <w:szCs w:val="24"/>
+        </w:rPr>
+        <w:t>instant searching giving results as soon as users type</w:t>
+      </w:r>
+      <w:r>
+        <w:rPr>
+          <w:rFonts w:ascii="Times New Roman" w:hAnsi="Times New Roman" w:cs="Times New Roman"/>
+          <w:sz w:val="24"/>
+          <w:szCs w:val="24"/>
+        </w:rPr>
+        <w:t xml:space="preserve"> in</w:t>
+      </w:r>
+      <w:r>
+        <w:rPr>
+          <w:rFonts w:ascii="Times New Roman" w:hAnsi="Times New Roman" w:cs="Times New Roman"/>
+          <w:sz w:val="24"/>
+          <w:szCs w:val="24"/>
+        </w:rPr>
+        <w:t xml:space="preserve">. </w:t>
+      </w:r>
+    </w:p>
+    <w:p>
+      <w:pPr>
+        <w:jc w:val="both"/>
+        <w:rPr>
+          <w:rFonts w:ascii="Times New Roman" w:hAnsi="Times New Roman" w:cs="Times New Roman"/>
+          <w:sz w:val="24"/>
+          <w:szCs w:val="24"/>
+        </w:rPr>
+      </w:pPr>
+      <w:r>
+        <w:rPr>
+          <w:rFonts w:ascii="Times New Roman" w:hAnsi="Times New Roman" w:cs="Times New Roman"/>
+          <w:sz w:val="24"/>
+          <w:szCs w:val="24"/>
+        </w:rPr>
+        <w:t>The application includes an auto syncing utility that allows users to backup files and folders to user specified cloud storage service and keep data up to date. The desktop utility uses file system Watch Service API to get notifications regarding modifications to files. As soon as the desktop ut</w:t>
+      </w:r>
+      <w:r>
+        <w:rPr>
+          <w:rFonts w:ascii="Times New Roman" w:hAnsi="Times New Roman" w:cs="Times New Roman"/>
+          <w:sz w:val="24"/>
+          <w:szCs w:val="24"/>
+        </w:rPr>
+        <w:t>ility is informed of the modification,</w:t>
+      </w:r>
+      <w:r>
+        <w:rPr>
+          <w:rFonts w:ascii="Times New Roman" w:hAnsi="Times New Roman" w:cs="Times New Roman"/>
+          <w:sz w:val="24"/>
+          <w:szCs w:val="24"/>
+        </w:rPr>
+        <w:t xml:space="preserve"> it propagates the changes to the web application </w:t>
+      </w:r>
+      <w:r>
+        <w:rPr>
+          <w:rFonts w:ascii="Times New Roman" w:hAnsi="Times New Roman" w:cs="Times New Roman"/>
+          <w:sz w:val="24"/>
+          <w:szCs w:val="24"/>
+        </w:rPr>
+        <w:t xml:space="preserve">and subsequently to cloud </w:t>
+      </w:r>
+      <w:r>
+        <w:rPr>
+          <w:rFonts w:ascii="Times New Roman" w:hAnsi="Times New Roman" w:cs="Times New Roman"/>
+          <w:sz w:val="24"/>
+          <w:szCs w:val="24"/>
+        </w:rPr>
+        <w:t xml:space="preserve">using </w:t>
       </w:r>
       <w:proofErr w:type="spellStart"/>
       <w:r>
@@ -2022,6 +2568,7 @@
           <w:sz w:val="24"/>
           <w:szCs w:val="24"/>
         </w:rPr>
+        <w:lastRenderedPageBreak/>
         <w:t xml:space="preserve"> </w:t>
       </w:r>
       <w:r>
@@ -2041,17 +2588,26 @@
         <w:textAlignment w:val="baseline"/>
         <w:rPr>
           <w:rFonts w:ascii="Times New Roman" w:hAnsi="Times New Roman" w:cs="Times New Roman"/>
-          <w:sz w:val="24"/>
-          <w:szCs w:val="24"/>
-        </w:rPr>
-      </w:pPr>
-      <w:r>
-        <w:rPr>
-          <w:rFonts w:ascii="Times New Roman" w:hAnsi="Times New Roman" w:cs="Times New Roman"/>
-          <w:sz w:val="24"/>
-          <w:szCs w:val="24"/>
-        </w:rPr>
-        <w:t xml:space="preserve">One of the fundamental design goals of our architecture is to utilise MVC (Model-View-Controller) design pattern for Web application development. MVC pattern enables separation of concerns and allows for clean and loosely coupled code which is easy to maintain. The loose coupling that MVC provides also allows developers to work on different project modules without the concern of breaking the system which eases the process of team development. MVC also allows separation of views from the backend logic which allows the developers to build User interface (UI) while being oblivious of backend code and also the ability to change UI without altering the logic. </w:t>
+          <w:b/>
+          <w:sz w:val="24"/>
+          <w:szCs w:val="24"/>
+        </w:rPr>
+      </w:pPr>
+      <w:r>
+        <w:rPr>
+          <w:rFonts w:ascii="Times New Roman" w:hAnsi="Times New Roman" w:cs="Times New Roman"/>
+          <w:sz w:val="24"/>
+          <w:szCs w:val="24"/>
+        </w:rPr>
+        <w:t>One of the fundamental design goals of our architecture is to utilise MVC (Model-View-Controller) design pattern for Web application development. MVC pattern enables separation of concerns and allows for clean and loosely coupled code which is easy to</w:t>
+      </w:r>
+      <w:r>
+        <w:rPr>
+          <w:rFonts w:ascii="Times New Roman" w:hAnsi="Times New Roman" w:cs="Times New Roman"/>
+          <w:sz w:val="24"/>
+          <w:szCs w:val="24"/>
+        </w:rPr>
+        <w:t xml:space="preserve"> develop and maintain. </w:t>
       </w:r>
     </w:p>
     <w:p>
@@ -2062,33 +2618,6 @@
         <w:textAlignment w:val="baseline"/>
         <w:rPr>
           <w:rFonts w:ascii="Times New Roman" w:hAnsi="Times New Roman" w:cs="Times New Roman"/>
-          <w:sz w:val="24"/>
-          <w:szCs w:val="24"/>
-        </w:rPr>
-      </w:pPr>
-    </w:p>
-    <w:p>
-      <w:pPr>
-        <w:pStyle w:val="ListParagraph"/>
-        <w:ind w:left="360"/>
-        <w:jc w:val="both"/>
-        <w:textAlignment w:val="baseline"/>
-        <w:rPr>
-          <w:rFonts w:ascii="Times New Roman" w:hAnsi="Times New Roman" w:cs="Times New Roman"/>
-          <w:b/>
-          <w:sz w:val="24"/>
-          <w:szCs w:val="24"/>
-        </w:rPr>
-      </w:pPr>
-    </w:p>
-    <w:p>
-      <w:pPr>
-        <w:pStyle w:val="ListParagraph"/>
-        <w:ind w:left="360"/>
-        <w:jc w:val="both"/>
-        <w:textAlignment w:val="baseline"/>
-        <w:rPr>
-          <w:rFonts w:ascii="Times New Roman" w:hAnsi="Times New Roman" w:cs="Times New Roman"/>
           <w:b/>
           <w:sz w:val="24"/>
           <w:szCs w:val="24"/>
@@ -2099,7 +2628,6 @@
           <w:noProof/>
           <w:lang w:eastAsia="en-IN"/>
         </w:rPr>
-        <w:lastRenderedPageBreak/>
         <w:drawing>
           <wp:inline distT="0" distB="0" distL="0" distR="0" wp14:anchorId="7B1268E0" wp14:editId="0C4E4BF2">
             <wp:extent cx="6364586" cy="3766241"/>
@@ -2168,27 +2696,6 @@
     </w:p>
     <w:p>
       <w:pPr>
-        <w:pStyle w:val="Heading1"/>
-        <w:numPr>
-          <w:ilvl w:val="1"/>
-          <w:numId w:val="11"/>
-        </w:numPr>
-        <w:jc w:val="both"/>
-        <w:rPr>
-          <w:rFonts w:ascii="Times New Roman" w:hAnsi="Times New Roman" w:cs="Times New Roman"/>
-        </w:rPr>
-      </w:pPr>
-      <w:r>
-        <w:rPr>
-          <w:rFonts w:ascii="Times New Roman" w:eastAsia="Arial" w:hAnsi="Times New Roman" w:cs="Times New Roman"/>
-          <w:sz w:val="24"/>
-          <w:szCs w:val="24"/>
-        </w:rPr>
-        <w:t>Modules</w:t>
-      </w:r>
-    </w:p>
-    <w:p>
-      <w:pPr>
         <w:ind w:left="360"/>
         <w:jc w:val="both"/>
         <w:rPr>
@@ -2205,7 +2712,25 @@
           <w:sz w:val="24"/>
           <w:szCs w:val="24"/>
         </w:rPr>
-        <w:t>The system’s architecture uses a Model-View-Controller structure and the modules are also divided in the same manner. Apart from the Model-View-Controller files we have helper classes, API classes, routes files and database related files that provide database definitions. Helper classes provide utilities used by other classes that are not part of the definition. API classes provide properties and behaviour required to access the Cloud Storage Service and also perform operations on that service.</w:t>
+        <w:t>Apart from th</w:t>
+      </w:r>
+      <w:r>
+        <w:rPr>
+          <w:rFonts w:ascii="Times New Roman" w:eastAsia="Arial" w:hAnsi="Times New Roman" w:cs="Times New Roman"/>
+          <w:bCs/>
+          <w:sz w:val="24"/>
+          <w:szCs w:val="24"/>
+        </w:rPr>
+        <w:t xml:space="preserve">e Model-View-Controller files the application incorporates </w:t>
+      </w:r>
+      <w:r>
+        <w:rPr>
+          <w:rFonts w:ascii="Times New Roman" w:eastAsia="Arial" w:hAnsi="Times New Roman" w:cs="Times New Roman"/>
+          <w:bCs/>
+          <w:sz w:val="24"/>
+          <w:szCs w:val="24"/>
+        </w:rPr>
+        <w:t>helper classes, API classes, routes files and database related files that provide database definitions. Helper classes provide utilities used by other classes that are not part of the definition. API classes provide properties and behaviour required to access the Cloud Storage Service and also perform operations on that service.</w:t>
       </w:r>
     </w:p>
     <w:p>
@@ -2454,6 +2979,7 @@
           <w:szCs w:val="24"/>
           <w:lang w:val="en-US"/>
         </w:rPr>
+        <w:lastRenderedPageBreak/>
         <w:t>CloudInterface</w:t>
       </w:r>
       <w:proofErr w:type="spellEnd"/>
@@ -2476,7 +3002,6 @@
           <w:szCs w:val="24"/>
           <w:lang w:val="en-US"/>
         </w:rPr>
-        <w:lastRenderedPageBreak/>
         <w:t xml:space="preserve">This provides the framework that will help integrate different services to the projects interface. </w:t>
       </w:r>
     </w:p>
@@ -4079,1414 +4604,6 @@
         </w:rPr>
         <w:t xml:space="preserve"> specific module that provides developers with functionality similar to version control system for database so that we can make changes to database definition with relative ease. The application has migration definitions for all classes.</w:t>
       </w:r>
-    </w:p>
-    <w:p>
-      <w:pPr>
-        <w:pStyle w:val="ListParagraph"/>
-        <w:numPr>
-          <w:ilvl w:val="0"/>
-          <w:numId w:val="11"/>
-        </w:numPr>
-        <w:jc w:val="both"/>
-        <w:rPr>
-          <w:rFonts w:ascii="Times New Roman" w:hAnsi="Times New Roman" w:cs="Times New Roman"/>
-          <w:b/>
-          <w:sz w:val="28"/>
-          <w:szCs w:val="24"/>
-        </w:rPr>
-      </w:pPr>
-      <w:r>
-        <w:rPr>
-          <w:rFonts w:ascii="Times New Roman" w:hAnsi="Times New Roman" w:cs="Times New Roman"/>
-          <w:b/>
-          <w:sz w:val="28"/>
-          <w:szCs w:val="24"/>
-        </w:rPr>
-        <w:t>Test and Results</w:t>
-      </w:r>
-    </w:p>
-    <w:p>
-      <w:pPr>
-        <w:jc w:val="both"/>
-        <w:rPr>
-          <w:rFonts w:ascii="Times New Roman" w:hAnsi="Times New Roman" w:cs="Times New Roman"/>
-          <w:sz w:val="24"/>
-          <w:szCs w:val="24"/>
-        </w:rPr>
-      </w:pPr>
-      <w:r>
-        <w:rPr>
-          <w:rFonts w:ascii="Times New Roman" w:hAnsi="Times New Roman" w:cs="Times New Roman"/>
-          <w:sz w:val="24"/>
-          <w:szCs w:val="24"/>
-        </w:rPr>
-        <w:t>As a proof of capability of the framework to integrate different cloud storage APIs, the application integrates two cloud storages: Google Drive and Dropbox.</w:t>
-      </w:r>
-      <w:r>
-        <w:rPr>
-          <w:rFonts w:ascii="Times New Roman" w:hAnsi="Times New Roman" w:cs="Times New Roman"/>
-          <w:sz w:val="24"/>
-          <w:szCs w:val="24"/>
-        </w:rPr>
-        <w:t xml:space="preserve"> A User Interface has been developed to access the web application. </w:t>
-      </w:r>
-      <w:r>
-        <w:rPr>
-          <w:rFonts w:ascii="Times New Roman" w:hAnsi="Times New Roman" w:cs="Times New Roman"/>
-          <w:sz w:val="24"/>
-          <w:szCs w:val="24"/>
-        </w:rPr>
-        <w:t xml:space="preserve">The application has been deployed on Apache web server on </w:t>
-      </w:r>
-      <w:proofErr w:type="spellStart"/>
-      <w:r>
-        <w:rPr>
-          <w:rFonts w:ascii="Times New Roman" w:hAnsi="Times New Roman" w:cs="Times New Roman"/>
-          <w:sz w:val="24"/>
-          <w:szCs w:val="24"/>
-        </w:rPr>
-        <w:t>localhost</w:t>
-      </w:r>
-      <w:proofErr w:type="spellEnd"/>
-      <w:r>
-        <w:rPr>
-          <w:rFonts w:ascii="Times New Roman" w:hAnsi="Times New Roman" w:cs="Times New Roman"/>
-          <w:sz w:val="24"/>
-          <w:szCs w:val="24"/>
-        </w:rPr>
-        <w:t xml:space="preserve"> for demonstration purposes. </w:t>
-      </w:r>
-    </w:p>
-    <w:p>
-      <w:pPr>
-        <w:jc w:val="both"/>
-        <w:rPr>
-          <w:rFonts w:ascii="Times New Roman" w:eastAsia="Arial" w:hAnsi="Times New Roman" w:cs="Times New Roman"/>
-          <w:bCs/>
-          <w:sz w:val="24"/>
-          <w:szCs w:val="24"/>
-        </w:rPr>
-      </w:pPr>
-      <w:r>
-        <w:rPr>
-          <w:rFonts w:ascii="Times New Roman" w:eastAsia="Arial" w:hAnsi="Times New Roman" w:cs="Times New Roman"/>
-          <w:b/>
-          <w:bCs/>
-          <w:sz w:val="24"/>
-          <w:szCs w:val="24"/>
-        </w:rPr>
-        <w:t xml:space="preserve">Test Case </w:t>
-      </w:r>
-      <w:r>
-        <w:rPr>
-          <w:rFonts w:ascii="Times New Roman" w:eastAsia="Arial" w:hAnsi="Times New Roman" w:cs="Times New Roman"/>
-          <w:b/>
-          <w:bCs/>
-          <w:sz w:val="24"/>
-          <w:szCs w:val="24"/>
-        </w:rPr>
-        <w:t>1</w:t>
-      </w:r>
-      <w:r>
-        <w:rPr>
-          <w:rFonts w:ascii="Times New Roman" w:eastAsia="Arial" w:hAnsi="Times New Roman" w:cs="Times New Roman"/>
-          <w:b/>
-          <w:bCs/>
-          <w:sz w:val="24"/>
-          <w:szCs w:val="24"/>
-        </w:rPr>
-        <w:t xml:space="preserve">: </w:t>
-      </w:r>
-      <w:r>
-        <w:rPr>
-          <w:rFonts w:ascii="Times New Roman" w:eastAsia="Arial" w:hAnsi="Times New Roman" w:cs="Times New Roman"/>
-          <w:bCs/>
-          <w:sz w:val="24"/>
-          <w:szCs w:val="24"/>
-        </w:rPr>
-        <w:t xml:space="preserve">The user </w:t>
-      </w:r>
-      <w:r>
-        <w:rPr>
-          <w:rFonts w:ascii="Times New Roman" w:hAnsi="Times New Roman" w:cs="Times New Roman"/>
-          <w:bCs/>
-          <w:sz w:val="24"/>
-          <w:szCs w:val="24"/>
-        </w:rPr>
-        <w:t>a</w:t>
-      </w:r>
-      <w:r>
-        <w:rPr>
-          <w:rFonts w:ascii="Times New Roman" w:hAnsi="Times New Roman" w:cs="Times New Roman"/>
-          <w:bCs/>
-          <w:sz w:val="24"/>
-          <w:szCs w:val="24"/>
-        </w:rPr>
-        <w:t>dd</w:t>
-      </w:r>
-      <w:r>
-        <w:rPr>
-          <w:rFonts w:ascii="Times New Roman" w:hAnsi="Times New Roman" w:cs="Times New Roman"/>
-          <w:bCs/>
-          <w:sz w:val="24"/>
-          <w:szCs w:val="24"/>
-        </w:rPr>
-        <w:t>s</w:t>
-      </w:r>
-      <w:r>
-        <w:rPr>
-          <w:rFonts w:ascii="Times New Roman" w:hAnsi="Times New Roman" w:cs="Times New Roman"/>
-          <w:bCs/>
-          <w:sz w:val="24"/>
-          <w:szCs w:val="24"/>
-        </w:rPr>
-        <w:t xml:space="preserve"> a cloud instance with a valid name.</w:t>
-      </w:r>
-      <w:r>
-        <w:rPr>
-          <w:rFonts w:ascii="Times New Roman" w:eastAsia="Arial" w:hAnsi="Times New Roman" w:cs="Times New Roman"/>
-          <w:bCs/>
-          <w:sz w:val="24"/>
-          <w:szCs w:val="24"/>
-        </w:rPr>
-        <w:t xml:space="preserve"> </w:t>
-      </w:r>
-      <w:r>
-        <w:rPr>
-          <w:rFonts w:ascii="Times New Roman" w:eastAsia="Times New Roman" w:hAnsi="Times New Roman" w:cs="Times New Roman"/>
-          <w:bCs/>
-          <w:color w:val="000000"/>
-          <w:sz w:val="24"/>
-          <w:szCs w:val="24"/>
-          <w:lang w:eastAsia="en-IN"/>
-        </w:rPr>
-        <w:t xml:space="preserve">Figure </w:t>
-      </w:r>
-      <w:r>
-        <w:rPr>
-          <w:rFonts w:ascii="Times New Roman" w:eastAsia="Times New Roman" w:hAnsi="Times New Roman" w:cs="Times New Roman"/>
-          <w:bCs/>
-          <w:color w:val="000000"/>
-          <w:sz w:val="24"/>
-          <w:szCs w:val="24"/>
-          <w:lang w:eastAsia="en-IN"/>
-        </w:rPr>
-        <w:t>2</w:t>
-      </w:r>
-      <w:r>
-        <w:rPr>
-          <w:rFonts w:ascii="Times New Roman" w:eastAsia="Times New Roman" w:hAnsi="Times New Roman" w:cs="Times New Roman"/>
-          <w:bCs/>
-          <w:color w:val="000000"/>
-          <w:sz w:val="24"/>
-          <w:szCs w:val="24"/>
-          <w:lang w:eastAsia="en-IN"/>
-        </w:rPr>
-        <w:t xml:space="preserve"> </w:t>
-      </w:r>
-      <w:r>
-        <w:rPr>
-          <w:rFonts w:ascii="Times New Roman" w:eastAsia="Times New Roman" w:hAnsi="Times New Roman" w:cs="Times New Roman"/>
-          <w:bCs/>
-          <w:color w:val="000000"/>
-          <w:sz w:val="24"/>
-          <w:szCs w:val="24"/>
-          <w:lang w:eastAsia="en-IN"/>
-        </w:rPr>
-        <w:t>shows the window that shows the selection of</w:t>
-      </w:r>
-      <w:r>
-        <w:rPr>
-          <w:rFonts w:ascii="Times New Roman" w:eastAsia="Times New Roman" w:hAnsi="Times New Roman" w:cs="Times New Roman"/>
-          <w:bCs/>
-          <w:color w:val="000000"/>
-          <w:sz w:val="24"/>
-          <w:szCs w:val="24"/>
-          <w:lang w:eastAsia="en-IN"/>
-        </w:rPr>
-        <w:t xml:space="preserve"> all implemented cloud storages. </w:t>
-      </w:r>
-      <w:r>
-        <w:rPr>
-          <w:rFonts w:ascii="Times New Roman" w:eastAsia="Times New Roman" w:hAnsi="Times New Roman" w:cs="Times New Roman"/>
-          <w:bCs/>
-          <w:color w:val="000000"/>
-          <w:sz w:val="24"/>
-          <w:szCs w:val="24"/>
-          <w:lang w:eastAsia="en-IN"/>
-        </w:rPr>
-        <w:t>Figure 3</w:t>
-      </w:r>
-      <w:r>
-        <w:rPr>
-          <w:rFonts w:ascii="Times New Roman" w:eastAsia="Times New Roman" w:hAnsi="Times New Roman" w:cs="Times New Roman"/>
-          <w:bCs/>
-          <w:color w:val="000000"/>
-          <w:sz w:val="24"/>
-          <w:szCs w:val="24"/>
-          <w:lang w:eastAsia="en-IN"/>
-        </w:rPr>
-        <w:t xml:space="preserve"> shows the window that </w:t>
-      </w:r>
-      <w:r>
-        <w:rPr>
-          <w:rFonts w:ascii="Times New Roman" w:eastAsia="Times New Roman" w:hAnsi="Times New Roman" w:cs="Times New Roman"/>
-          <w:bCs/>
-          <w:color w:val="000000"/>
-          <w:sz w:val="24"/>
-          <w:szCs w:val="24"/>
-          <w:lang w:eastAsia="en-IN"/>
-        </w:rPr>
-        <w:lastRenderedPageBreak/>
-        <w:t xml:space="preserve">allows the user to name a cloud. </w:t>
-      </w:r>
-      <w:r>
-        <w:rPr>
-          <w:rFonts w:ascii="Times New Roman" w:eastAsia="Times New Roman" w:hAnsi="Times New Roman" w:cs="Times New Roman"/>
-          <w:bCs/>
-          <w:color w:val="000000"/>
-          <w:sz w:val="24"/>
-          <w:szCs w:val="24"/>
-          <w:lang w:eastAsia="en-IN"/>
-        </w:rPr>
-        <w:t xml:space="preserve"> </w:t>
-      </w:r>
-      <w:r>
-        <w:rPr>
-          <w:rFonts w:ascii="Times New Roman" w:eastAsia="Times New Roman" w:hAnsi="Times New Roman" w:cs="Times New Roman"/>
-          <w:bCs/>
-          <w:color w:val="000000"/>
-          <w:sz w:val="24"/>
-          <w:szCs w:val="24"/>
-          <w:lang w:eastAsia="en-IN"/>
-        </w:rPr>
-        <w:t>Figure 4</w:t>
-      </w:r>
-      <w:r>
-        <w:rPr>
-          <w:rFonts w:ascii="Times New Roman" w:eastAsia="Times New Roman" w:hAnsi="Times New Roman" w:cs="Times New Roman"/>
-          <w:bCs/>
-          <w:color w:val="000000"/>
-          <w:sz w:val="24"/>
-          <w:szCs w:val="24"/>
-          <w:lang w:eastAsia="en-IN"/>
-        </w:rPr>
-        <w:t xml:space="preserve"> shows the redirection to the authorization page of respective clouds. </w:t>
-      </w:r>
-    </w:p>
-    <w:p>
-      <w:pPr>
-        <w:pStyle w:val="ListParagraph"/>
-        <w:spacing w:after="0"/>
-        <w:ind w:left="0"/>
-        <w:jc w:val="both"/>
-        <w:rPr>
-          <w:rFonts w:ascii="Times New Roman" w:eastAsia="Times New Roman" w:hAnsi="Times New Roman" w:cs="Times New Roman"/>
-          <w:b/>
-          <w:bCs/>
-          <w:color w:val="000000"/>
-          <w:sz w:val="24"/>
-          <w:szCs w:val="24"/>
-          <w:lang w:eastAsia="en-IN"/>
-        </w:rPr>
-      </w:pPr>
-      <w:r>
-        <w:rPr>
-          <w:rFonts w:ascii="Times New Roman" w:hAnsi="Times New Roman" w:cs="Times New Roman"/>
-          <w:noProof/>
-          <w:sz w:val="24"/>
-          <w:szCs w:val="24"/>
-          <w:lang w:eastAsia="en-IN"/>
-        </w:rPr>
-        <w:drawing>
-          <wp:inline distT="0" distB="0" distL="0" distR="0" wp14:anchorId="32C42C0D" wp14:editId="2ADABDD9">
-            <wp:extent cx="5731510" cy="3221525"/>
-            <wp:effectExtent l="0" t="0" r="2540" b="0"/>
-            <wp:docPr id="58" name="Picture 7" descr="G:\Cloud\UnifiedCloud\6.png"/>
-            <wp:cNvGraphicFramePr>
-              <a:graphicFrameLocks xmlns:a="http://schemas.openxmlformats.org/drawingml/2006/main" noChangeAspect="1"/>
-            </wp:cNvGraphicFramePr>
-            <a:graphic xmlns:a="http://schemas.openxmlformats.org/drawingml/2006/main">
-              <a:graphicData uri="http://schemas.openxmlformats.org/drawingml/2006/picture">
-                <pic:pic xmlns:pic="http://schemas.openxmlformats.org/drawingml/2006/picture">
-                  <pic:nvPicPr>
-                    <pic:cNvPr id="0" name="Picture 7" descr="G:\Cloud\UnifiedCloud\6.png"/>
-                    <pic:cNvPicPr>
-                      <a:picLocks noChangeAspect="1" noChangeArrowheads="1"/>
-                    </pic:cNvPicPr>
-                  </pic:nvPicPr>
-                  <pic:blipFill>
-                    <a:blip r:embed="rId9" cstate="print"/>
-                    <a:srcRect/>
-                    <a:stretch>
-                      <a:fillRect/>
-                    </a:stretch>
-                  </pic:blipFill>
-                  <pic:spPr bwMode="auto">
-                    <a:xfrm>
-                      <a:off x="0" y="0"/>
-                      <a:ext cx="5731510" cy="3221525"/>
-                    </a:xfrm>
-                    <a:prstGeom prst="rect">
-                      <a:avLst/>
-                    </a:prstGeom>
-                    <a:noFill/>
-                    <a:ln w="9525">
-                      <a:noFill/>
-                      <a:miter lim="800000"/>
-                      <a:headEnd/>
-                      <a:tailEnd/>
-                    </a:ln>
-                  </pic:spPr>
-                </pic:pic>
-              </a:graphicData>
-            </a:graphic>
-          </wp:inline>
-        </w:drawing>
-      </w:r>
-    </w:p>
-    <w:p>
-      <w:pPr>
-        <w:pStyle w:val="ListParagraph"/>
-        <w:spacing w:after="0"/>
-        <w:jc w:val="center"/>
-        <w:rPr>
-          <w:rFonts w:ascii="Times New Roman" w:eastAsia="Times New Roman" w:hAnsi="Times New Roman" w:cs="Times New Roman"/>
-          <w:bCs/>
-          <w:i/>
-          <w:color w:val="000000"/>
-          <w:sz w:val="20"/>
-          <w:szCs w:val="24"/>
-          <w:lang w:eastAsia="en-IN"/>
-        </w:rPr>
-      </w:pPr>
-      <w:r>
-        <w:rPr>
-          <w:rFonts w:ascii="Times New Roman" w:hAnsi="Times New Roman" w:cs="Times New Roman"/>
-          <w:noProof/>
-          <w:sz w:val="24"/>
-          <w:szCs w:val="24"/>
-          <w:lang w:eastAsia="en-IN"/>
-        </w:rPr>
-        <w:drawing>
-          <wp:anchor distT="0" distB="0" distL="114300" distR="114300" simplePos="0" relativeHeight="251659264" behindDoc="0" locked="0" layoutInCell="1" allowOverlap="1" wp14:anchorId="4089854A" wp14:editId="76CB4B29">
-            <wp:simplePos x="0" y="0"/>
-            <wp:positionH relativeFrom="column">
-              <wp:posOffset>0</wp:posOffset>
-            </wp:positionH>
-            <wp:positionV relativeFrom="paragraph">
-              <wp:posOffset>259715</wp:posOffset>
-            </wp:positionV>
-            <wp:extent cx="5730240" cy="2978150"/>
-            <wp:effectExtent l="0" t="0" r="3810" b="0"/>
-            <wp:wrapSquare wrapText="bothSides"/>
-            <wp:docPr id="59" name="Picture 8" descr="G:\Cloud\UnifiedCloud\7.png"/>
-            <wp:cNvGraphicFramePr>
-              <a:graphicFrameLocks xmlns:a="http://schemas.openxmlformats.org/drawingml/2006/main" noChangeAspect="1"/>
-            </wp:cNvGraphicFramePr>
-            <a:graphic xmlns:a="http://schemas.openxmlformats.org/drawingml/2006/main">
-              <a:graphicData uri="http://schemas.openxmlformats.org/drawingml/2006/picture">
-                <pic:pic xmlns:pic="http://schemas.openxmlformats.org/drawingml/2006/picture">
-                  <pic:nvPicPr>
-                    <pic:cNvPr id="0" name="Picture 8" descr="G:\Cloud\UnifiedCloud\7.png"/>
-                    <pic:cNvPicPr>
-                      <a:picLocks noChangeAspect="1" noChangeArrowheads="1"/>
-                    </pic:cNvPicPr>
-                  </pic:nvPicPr>
-                  <pic:blipFill>
-                    <a:blip r:embed="rId10" cstate="print"/>
-                    <a:srcRect/>
-                    <a:stretch>
-                      <a:fillRect/>
-                    </a:stretch>
-                  </pic:blipFill>
-                  <pic:spPr bwMode="auto">
-                    <a:xfrm>
-                      <a:off x="0" y="0"/>
-                      <a:ext cx="5730240" cy="2978150"/>
-                    </a:xfrm>
-                    <a:prstGeom prst="rect">
-                      <a:avLst/>
-                    </a:prstGeom>
-                    <a:noFill/>
-                    <a:ln w="9525">
-                      <a:noFill/>
-                      <a:miter lim="800000"/>
-                      <a:headEnd/>
-                      <a:tailEnd/>
-                    </a:ln>
-                  </pic:spPr>
-                </pic:pic>
-              </a:graphicData>
-            </a:graphic>
-            <wp14:sizeRelH relativeFrom="margin">
-              <wp14:pctWidth>0</wp14:pctWidth>
-            </wp14:sizeRelH>
-            <wp14:sizeRelV relativeFrom="margin">
-              <wp14:pctHeight>0</wp14:pctHeight>
-            </wp14:sizeRelV>
-          </wp:anchor>
-        </w:drawing>
-      </w:r>
-      <w:r>
-        <w:rPr>
-          <w:rFonts w:ascii="Times New Roman" w:eastAsia="Times New Roman" w:hAnsi="Times New Roman" w:cs="Times New Roman"/>
-          <w:bCs/>
-          <w:i/>
-          <w:color w:val="000000"/>
-          <w:sz w:val="20"/>
-          <w:szCs w:val="24"/>
-          <w:lang w:eastAsia="en-IN"/>
-        </w:rPr>
-        <w:t>Fig.2</w:t>
-      </w:r>
-      <w:r>
-        <w:rPr>
-          <w:rFonts w:ascii="Times New Roman" w:eastAsia="Times New Roman" w:hAnsi="Times New Roman" w:cs="Times New Roman"/>
-          <w:bCs/>
-          <w:i/>
-          <w:color w:val="000000"/>
-          <w:sz w:val="20"/>
-          <w:szCs w:val="24"/>
-          <w:lang w:eastAsia="en-IN"/>
-        </w:rPr>
-        <w:t>: Selection of cloud storages available</w:t>
-      </w:r>
-    </w:p>
-    <w:p>
-      <w:pPr>
-        <w:pStyle w:val="ListParagraph"/>
-        <w:spacing w:after="0"/>
-        <w:jc w:val="center"/>
-        <w:rPr>
-          <w:rFonts w:ascii="Times New Roman" w:eastAsia="Times New Roman" w:hAnsi="Times New Roman" w:cs="Times New Roman"/>
-          <w:bCs/>
-          <w:i/>
-          <w:color w:val="000000"/>
-          <w:sz w:val="20"/>
-          <w:szCs w:val="24"/>
-          <w:lang w:eastAsia="en-IN"/>
-        </w:rPr>
-      </w:pPr>
-      <w:r>
-        <w:rPr>
-          <w:rFonts w:ascii="Times New Roman" w:eastAsia="Times New Roman" w:hAnsi="Times New Roman" w:cs="Times New Roman"/>
-          <w:bCs/>
-          <w:i/>
-          <w:color w:val="000000"/>
-          <w:sz w:val="20"/>
-          <w:szCs w:val="24"/>
-          <w:lang w:eastAsia="en-IN"/>
-        </w:rPr>
-        <w:t>Fig.</w:t>
-      </w:r>
-      <w:r>
-        <w:rPr>
-          <w:rFonts w:ascii="Times New Roman" w:eastAsia="Times New Roman" w:hAnsi="Times New Roman" w:cs="Times New Roman"/>
-          <w:bCs/>
-          <w:i/>
-          <w:color w:val="000000"/>
-          <w:sz w:val="20"/>
-          <w:szCs w:val="24"/>
-          <w:lang w:eastAsia="en-IN"/>
-        </w:rPr>
-        <w:t>3</w:t>
-      </w:r>
-      <w:r>
-        <w:rPr>
-          <w:rFonts w:ascii="Times New Roman" w:eastAsia="Times New Roman" w:hAnsi="Times New Roman" w:cs="Times New Roman"/>
-          <w:bCs/>
-          <w:i/>
-          <w:color w:val="000000"/>
-          <w:sz w:val="20"/>
-          <w:szCs w:val="24"/>
-          <w:lang w:eastAsia="en-IN"/>
-        </w:rPr>
-        <w:t>: Naming a new cloud account</w:t>
-      </w:r>
-    </w:p>
-    <w:p>
-      <w:pPr>
-        <w:pStyle w:val="ListParagraph"/>
-        <w:spacing w:after="0"/>
-        <w:ind w:hanging="720"/>
-        <w:jc w:val="both"/>
-        <w:rPr>
-          <w:rFonts w:ascii="Times New Roman" w:eastAsia="Times New Roman" w:hAnsi="Times New Roman" w:cs="Times New Roman"/>
-          <w:b/>
-          <w:bCs/>
-          <w:color w:val="000000"/>
-          <w:sz w:val="24"/>
-          <w:szCs w:val="24"/>
-          <w:lang w:eastAsia="en-IN"/>
-        </w:rPr>
-      </w:pPr>
-      <w:r>
-        <w:rPr>
-          <w:rFonts w:ascii="Times New Roman" w:hAnsi="Times New Roman" w:cs="Times New Roman"/>
-          <w:noProof/>
-          <w:sz w:val="24"/>
-          <w:szCs w:val="24"/>
-          <w:lang w:eastAsia="en-IN"/>
-        </w:rPr>
-        <w:lastRenderedPageBreak/>
-        <w:drawing>
-          <wp:inline distT="0" distB="0" distL="0" distR="0" wp14:anchorId="5032D96B" wp14:editId="49CBAE7E">
-            <wp:extent cx="5676523" cy="2879002"/>
-            <wp:effectExtent l="0" t="0" r="635" b="0"/>
-            <wp:docPr id="60" name="Picture 9" descr="G:\Cloud\UnifiedCloud\8.png"/>
-            <wp:cNvGraphicFramePr>
-              <a:graphicFrameLocks xmlns:a="http://schemas.openxmlformats.org/drawingml/2006/main" noChangeAspect="1"/>
-            </wp:cNvGraphicFramePr>
-            <a:graphic xmlns:a="http://schemas.openxmlformats.org/drawingml/2006/main">
-              <a:graphicData uri="http://schemas.openxmlformats.org/drawingml/2006/picture">
-                <pic:pic xmlns:pic="http://schemas.openxmlformats.org/drawingml/2006/picture">
-                  <pic:nvPicPr>
-                    <pic:cNvPr id="0" name="Picture 9" descr="G:\Cloud\UnifiedCloud\8.png"/>
-                    <pic:cNvPicPr>
-                      <a:picLocks noChangeAspect="1" noChangeArrowheads="1"/>
-                    </pic:cNvPicPr>
-                  </pic:nvPicPr>
-                  <pic:blipFill>
-                    <a:blip r:embed="rId11" cstate="print"/>
-                    <a:srcRect/>
-                    <a:stretch>
-                      <a:fillRect/>
-                    </a:stretch>
-                  </pic:blipFill>
-                  <pic:spPr bwMode="auto">
-                    <a:xfrm>
-                      <a:off x="0" y="0"/>
-                      <a:ext cx="5680779" cy="2881160"/>
-                    </a:xfrm>
-                    <a:prstGeom prst="rect">
-                      <a:avLst/>
-                    </a:prstGeom>
-                    <a:noFill/>
-                    <a:ln w="9525">
-                      <a:noFill/>
-                      <a:miter lim="800000"/>
-                      <a:headEnd/>
-                      <a:tailEnd/>
-                    </a:ln>
-                  </pic:spPr>
-                </pic:pic>
-              </a:graphicData>
-            </a:graphic>
-          </wp:inline>
-        </w:drawing>
-      </w:r>
-    </w:p>
-    <w:p>
-      <w:pPr>
-        <w:pStyle w:val="ListParagraph"/>
-        <w:spacing w:after="0"/>
-        <w:jc w:val="center"/>
-        <w:rPr>
-          <w:rFonts w:ascii="Times New Roman" w:eastAsia="Times New Roman" w:hAnsi="Times New Roman" w:cs="Times New Roman"/>
-          <w:bCs/>
-          <w:i/>
-          <w:color w:val="000000"/>
-          <w:sz w:val="24"/>
-          <w:szCs w:val="24"/>
-          <w:lang w:eastAsia="en-IN"/>
-        </w:rPr>
-      </w:pPr>
-      <w:r>
-        <w:rPr>
-          <w:rFonts w:ascii="Times New Roman" w:eastAsia="Times New Roman" w:hAnsi="Times New Roman" w:cs="Times New Roman"/>
-          <w:bCs/>
-          <w:i/>
-          <w:color w:val="000000"/>
-          <w:sz w:val="20"/>
-          <w:szCs w:val="24"/>
-          <w:lang w:eastAsia="en-IN"/>
-        </w:rPr>
-        <w:t>Fig.4</w:t>
-      </w:r>
-      <w:r>
-        <w:rPr>
-          <w:rFonts w:ascii="Times New Roman" w:eastAsia="Times New Roman" w:hAnsi="Times New Roman" w:cs="Times New Roman"/>
-          <w:bCs/>
-          <w:i/>
-          <w:color w:val="000000"/>
-          <w:sz w:val="20"/>
-          <w:szCs w:val="24"/>
-          <w:lang w:eastAsia="en-IN"/>
-        </w:rPr>
-        <w:t>: Redirection to authorization page of Dropbox</w:t>
-      </w:r>
-    </w:p>
-    <w:p>
-      <w:pPr>
-        <w:jc w:val="both"/>
-        <w:rPr>
-          <w:rFonts w:ascii="Times New Roman" w:eastAsia="Arial" w:hAnsi="Times New Roman" w:cs="Times New Roman"/>
-          <w:b/>
-          <w:bCs/>
-          <w:sz w:val="24"/>
-          <w:szCs w:val="24"/>
-        </w:rPr>
-      </w:pPr>
-    </w:p>
-    <w:p>
-      <w:pPr>
-        <w:jc w:val="both"/>
-        <w:rPr>
-          <w:rFonts w:ascii="Times New Roman" w:eastAsia="Arial" w:hAnsi="Times New Roman" w:cs="Times New Roman"/>
-          <w:bCs/>
-          <w:sz w:val="24"/>
-          <w:szCs w:val="24"/>
-        </w:rPr>
-      </w:pPr>
-      <w:r>
-        <w:rPr>
-          <w:rFonts w:ascii="Times New Roman" w:eastAsia="Arial" w:hAnsi="Times New Roman" w:cs="Times New Roman"/>
-          <w:b/>
-          <w:bCs/>
-          <w:sz w:val="24"/>
-          <w:szCs w:val="24"/>
-        </w:rPr>
-        <w:t>Test Case 2</w:t>
-      </w:r>
-      <w:r>
-        <w:rPr>
-          <w:rFonts w:ascii="Times New Roman" w:eastAsia="Arial" w:hAnsi="Times New Roman" w:cs="Times New Roman"/>
-          <w:b/>
-          <w:bCs/>
-          <w:sz w:val="24"/>
-          <w:szCs w:val="24"/>
-        </w:rPr>
-        <w:t xml:space="preserve">: </w:t>
-      </w:r>
-      <w:r>
-        <w:rPr>
-          <w:rFonts w:ascii="Times New Roman" w:eastAsia="Arial" w:hAnsi="Times New Roman" w:cs="Times New Roman"/>
-          <w:bCs/>
-          <w:sz w:val="24"/>
-          <w:szCs w:val="24"/>
-        </w:rPr>
-        <w:t xml:space="preserve">The user wants to </w:t>
-      </w:r>
-      <w:r>
-        <w:rPr>
-          <w:rFonts w:ascii="Times New Roman" w:hAnsi="Times New Roman" w:cs="Times New Roman"/>
-          <w:bCs/>
-          <w:sz w:val="24"/>
-          <w:szCs w:val="24"/>
-        </w:rPr>
-        <w:t>u</w:t>
-      </w:r>
-      <w:r>
-        <w:rPr>
-          <w:rFonts w:ascii="Times New Roman" w:hAnsi="Times New Roman" w:cs="Times New Roman"/>
-          <w:bCs/>
-          <w:sz w:val="24"/>
-          <w:szCs w:val="24"/>
-        </w:rPr>
-        <w:t xml:space="preserve">pload an encrypted </w:t>
-      </w:r>
-      <w:r>
-        <w:rPr>
-          <w:rFonts w:ascii="Times New Roman" w:hAnsi="Times New Roman" w:cs="Times New Roman"/>
-          <w:bCs/>
-          <w:sz w:val="24"/>
-          <w:szCs w:val="24"/>
-        </w:rPr>
-        <w:t xml:space="preserve">file. </w:t>
-      </w:r>
-      <w:r>
-        <w:rPr>
-          <w:rFonts w:ascii="Times New Roman" w:hAnsi="Times New Roman" w:cs="Times New Roman"/>
-          <w:bCs/>
-          <w:color w:val="00000A"/>
-          <w:sz w:val="24"/>
-          <w:szCs w:val="24"/>
-          <w:lang w:val="en-US"/>
-        </w:rPr>
-        <w:t xml:space="preserve">Fig </w:t>
-      </w:r>
-      <w:r>
-        <w:rPr>
-          <w:rFonts w:ascii="Times New Roman" w:hAnsi="Times New Roman" w:cs="Times New Roman"/>
-          <w:bCs/>
-          <w:color w:val="00000A"/>
-          <w:sz w:val="24"/>
-          <w:szCs w:val="24"/>
-          <w:lang w:val="en-US"/>
-        </w:rPr>
-        <w:t>5</w:t>
-      </w:r>
-      <w:r>
-        <w:rPr>
-          <w:rFonts w:ascii="Times New Roman" w:hAnsi="Times New Roman" w:cs="Times New Roman"/>
-          <w:bCs/>
-          <w:color w:val="00000A"/>
-          <w:sz w:val="24"/>
-          <w:szCs w:val="24"/>
-          <w:lang w:val="en-US"/>
-        </w:rPr>
-        <w:t xml:space="preserve"> </w:t>
-      </w:r>
-      <w:r>
-        <w:rPr>
-          <w:rFonts w:ascii="Times New Roman" w:hAnsi="Times New Roman" w:cs="Times New Roman"/>
-          <w:bCs/>
-          <w:color w:val="00000A"/>
-          <w:sz w:val="24"/>
-          <w:szCs w:val="24"/>
-          <w:lang w:val="en-US"/>
-        </w:rPr>
-        <w:t xml:space="preserve">shows that </w:t>
-      </w:r>
-      <w:r>
-        <w:rPr>
-          <w:rFonts w:ascii="Times New Roman" w:hAnsi="Times New Roman" w:cs="Times New Roman"/>
-          <w:bCs/>
-          <w:color w:val="00000A"/>
-          <w:sz w:val="24"/>
-          <w:szCs w:val="24"/>
-          <w:lang w:val="en-US"/>
-        </w:rPr>
-        <w:t>Encr</w:t>
-      </w:r>
-      <w:r>
-        <w:rPr>
-          <w:rFonts w:ascii="Times New Roman" w:hAnsi="Times New Roman" w:cs="Times New Roman"/>
-          <w:bCs/>
-          <w:color w:val="00000A"/>
-          <w:sz w:val="24"/>
-          <w:szCs w:val="24"/>
-          <w:lang w:val="en-US"/>
-        </w:rPr>
-        <w:t>y</w:t>
-      </w:r>
-      <w:r>
-        <w:rPr>
-          <w:rFonts w:ascii="Times New Roman" w:hAnsi="Times New Roman" w:cs="Times New Roman"/>
-          <w:bCs/>
-          <w:color w:val="00000A"/>
-          <w:sz w:val="24"/>
-          <w:szCs w:val="24"/>
-          <w:lang w:val="en-US"/>
-        </w:rPr>
-        <w:t>pted File is uploaded and user is informed about the successful upload.</w:t>
-      </w:r>
-    </w:p>
-    <w:p>
-      <w:pPr>
-        <w:jc w:val="both"/>
-        <w:rPr>
-          <w:rFonts w:ascii="Times New Roman" w:hAnsi="Times New Roman" w:cs="Times New Roman"/>
-          <w:bCs/>
-          <w:color w:val="00000A"/>
-          <w:sz w:val="24"/>
-          <w:szCs w:val="24"/>
-          <w:lang w:val="en-US"/>
-        </w:rPr>
-      </w:pPr>
-      <w:r>
-        <w:rPr>
-          <w:rFonts w:ascii="Times New Roman" w:hAnsi="Times New Roman" w:cs="Times New Roman"/>
-          <w:noProof/>
-          <w:sz w:val="24"/>
-          <w:szCs w:val="24"/>
-          <w:lang w:eastAsia="en-IN"/>
-        </w:rPr>
-        <w:drawing>
-          <wp:inline distT="0" distB="0" distL="0" distR="0" wp14:anchorId="25F202B3" wp14:editId="505E4838">
-            <wp:extent cx="5659876" cy="3181350"/>
-            <wp:effectExtent l="19050" t="0" r="0" b="0"/>
-            <wp:docPr id="66" name="Picture 16" descr="G:\Cloud\UnifiedCloud\18.png"/>
-            <wp:cNvGraphicFramePr>
-              <a:graphicFrameLocks xmlns:a="http://schemas.openxmlformats.org/drawingml/2006/main" noChangeAspect="1"/>
-            </wp:cNvGraphicFramePr>
-            <a:graphic xmlns:a="http://schemas.openxmlformats.org/drawingml/2006/main">
-              <a:graphicData uri="http://schemas.openxmlformats.org/drawingml/2006/picture">
-                <pic:pic xmlns:pic="http://schemas.openxmlformats.org/drawingml/2006/picture">
-                  <pic:nvPicPr>
-                    <pic:cNvPr id="0" name="Picture 16" descr="G:\Cloud\UnifiedCloud\18.png"/>
-                    <pic:cNvPicPr>
-                      <a:picLocks noChangeAspect="1" noChangeArrowheads="1"/>
-                    </pic:cNvPicPr>
-                  </pic:nvPicPr>
-                  <pic:blipFill>
-                    <a:blip r:embed="rId12" cstate="print"/>
-                    <a:srcRect/>
-                    <a:stretch>
-                      <a:fillRect/>
-                    </a:stretch>
-                  </pic:blipFill>
-                  <pic:spPr bwMode="auto">
-                    <a:xfrm>
-                      <a:off x="0" y="0"/>
-                      <a:ext cx="5659876" cy="3181350"/>
-                    </a:xfrm>
-                    <a:prstGeom prst="rect">
-                      <a:avLst/>
-                    </a:prstGeom>
-                    <a:noFill/>
-                    <a:ln w="9525">
-                      <a:noFill/>
-                      <a:miter lim="800000"/>
-                      <a:headEnd/>
-                      <a:tailEnd/>
-                    </a:ln>
-                  </pic:spPr>
-                </pic:pic>
-              </a:graphicData>
-            </a:graphic>
-          </wp:inline>
-        </w:drawing>
-      </w:r>
-    </w:p>
-    <w:p>
-      <w:pPr>
-        <w:spacing w:after="0"/>
-        <w:jc w:val="center"/>
-        <w:rPr>
-          <w:rFonts w:ascii="Times New Roman" w:eastAsia="Times New Roman" w:hAnsi="Times New Roman" w:cs="Times New Roman"/>
-          <w:bCs/>
-          <w:i/>
-          <w:color w:val="000000"/>
-          <w:sz w:val="24"/>
-          <w:szCs w:val="24"/>
-          <w:lang w:eastAsia="en-IN"/>
-        </w:rPr>
-      </w:pPr>
-      <w:r>
-        <w:rPr>
-          <w:rFonts w:ascii="Times New Roman" w:eastAsia="Times New Roman" w:hAnsi="Times New Roman" w:cs="Times New Roman"/>
-          <w:bCs/>
-          <w:i/>
-          <w:color w:val="000000"/>
-          <w:sz w:val="20"/>
-          <w:szCs w:val="24"/>
-          <w:lang w:eastAsia="en-IN"/>
-        </w:rPr>
-        <w:t>Fig.5</w:t>
-      </w:r>
-      <w:r>
-        <w:rPr>
-          <w:rFonts w:ascii="Times New Roman" w:eastAsia="Times New Roman" w:hAnsi="Times New Roman" w:cs="Times New Roman"/>
-          <w:bCs/>
-          <w:i/>
-          <w:color w:val="000000"/>
-          <w:sz w:val="20"/>
-          <w:szCs w:val="24"/>
-          <w:lang w:eastAsia="en-IN"/>
-        </w:rPr>
-        <w:t>: User uploads file which will be encrypted with the given passphrase</w:t>
-      </w:r>
-    </w:p>
-    <w:p>
-      <w:pPr>
-        <w:jc w:val="both"/>
-        <w:rPr>
-          <w:rFonts w:ascii="Times New Roman" w:eastAsia="Arial" w:hAnsi="Times New Roman" w:cs="Times New Roman"/>
-          <w:b/>
-          <w:bCs/>
-          <w:sz w:val="24"/>
-          <w:szCs w:val="24"/>
-        </w:rPr>
-      </w:pPr>
-    </w:p>
-    <w:p>
-      <w:pPr>
-        <w:jc w:val="both"/>
-        <w:rPr>
-          <w:rFonts w:ascii="Times New Roman" w:hAnsi="Times New Roman" w:cs="Times New Roman"/>
-          <w:bCs/>
-          <w:sz w:val="24"/>
-          <w:szCs w:val="24"/>
-        </w:rPr>
-      </w:pPr>
-      <w:r>
-        <w:rPr>
-          <w:rFonts w:ascii="Times New Roman" w:eastAsia="Arial" w:hAnsi="Times New Roman" w:cs="Times New Roman"/>
-          <w:b/>
-          <w:bCs/>
-          <w:sz w:val="24"/>
-          <w:szCs w:val="24"/>
-        </w:rPr>
-        <w:t>Test Case 3:</w:t>
-      </w:r>
-      <w:r>
-        <w:rPr>
-          <w:rFonts w:ascii="Times New Roman" w:eastAsia="Arial" w:hAnsi="Times New Roman" w:cs="Times New Roman"/>
-          <w:b/>
-          <w:bCs/>
-          <w:sz w:val="24"/>
-          <w:szCs w:val="24"/>
-        </w:rPr>
-        <w:t xml:space="preserve"> </w:t>
-      </w:r>
-      <w:r>
-        <w:rPr>
-          <w:rFonts w:ascii="Times New Roman" w:eastAsia="Arial" w:hAnsi="Times New Roman" w:cs="Times New Roman"/>
-          <w:bCs/>
-          <w:sz w:val="24"/>
-          <w:szCs w:val="24"/>
-        </w:rPr>
-        <w:t xml:space="preserve">The user wants to </w:t>
-      </w:r>
-      <w:r>
-        <w:rPr>
-          <w:rFonts w:ascii="Times New Roman" w:hAnsi="Times New Roman" w:cs="Times New Roman"/>
-          <w:bCs/>
-          <w:sz w:val="24"/>
-          <w:szCs w:val="24"/>
-        </w:rPr>
-        <w:t>download an encrypted file.</w:t>
-      </w:r>
-      <w:r>
-        <w:rPr>
-          <w:rFonts w:ascii="Times New Roman" w:hAnsi="Times New Roman" w:cs="Times New Roman"/>
-          <w:bCs/>
-          <w:sz w:val="24"/>
-          <w:szCs w:val="24"/>
-        </w:rPr>
-        <w:t xml:space="preserve"> Figure</w:t>
-      </w:r>
-      <w:r>
-        <w:rPr>
-          <w:rFonts w:ascii="Times New Roman" w:hAnsi="Times New Roman" w:cs="Times New Roman"/>
-          <w:bCs/>
-          <w:sz w:val="24"/>
-          <w:szCs w:val="24"/>
-        </w:rPr>
-        <w:t xml:space="preserve"> 6</w:t>
-      </w:r>
-      <w:r>
-        <w:rPr>
-          <w:rFonts w:ascii="Times New Roman" w:hAnsi="Times New Roman" w:cs="Times New Roman"/>
-          <w:bCs/>
-          <w:sz w:val="24"/>
-          <w:szCs w:val="24"/>
-        </w:rPr>
-        <w:t xml:space="preserve"> shows </w:t>
-      </w:r>
-      <w:r>
-        <w:rPr>
-          <w:rFonts w:ascii="Times New Roman" w:hAnsi="Times New Roman" w:cs="Times New Roman"/>
-          <w:bCs/>
-          <w:sz w:val="24"/>
-          <w:szCs w:val="24"/>
-        </w:rPr>
-        <w:t xml:space="preserve">the user interface to download encrypted file after passphrase verification. </w:t>
-      </w:r>
-      <w:r>
-        <w:rPr>
-          <w:rFonts w:ascii="Times New Roman" w:hAnsi="Times New Roman" w:cs="Times New Roman"/>
-          <w:bCs/>
-          <w:sz w:val="24"/>
-          <w:szCs w:val="24"/>
-        </w:rPr>
-        <w:t xml:space="preserve"> </w:t>
-      </w:r>
-    </w:p>
-    <w:p>
-      <w:pPr>
-        <w:jc w:val="both"/>
-        <w:rPr>
-          <w:rFonts w:ascii="Times New Roman" w:eastAsia="Times New Roman" w:hAnsi="Times New Roman" w:cs="Times New Roman"/>
-          <w:bCs/>
-          <w:sz w:val="24"/>
-          <w:szCs w:val="24"/>
-        </w:rPr>
-      </w:pPr>
-      <w:r>
-        <w:rPr>
-          <w:rFonts w:ascii="Times New Roman" w:hAnsi="Times New Roman" w:cs="Times New Roman"/>
-          <w:noProof/>
-          <w:sz w:val="24"/>
-          <w:szCs w:val="24"/>
-          <w:lang w:eastAsia="en-IN"/>
-        </w:rPr>
-        <w:lastRenderedPageBreak/>
-        <w:drawing>
-          <wp:inline distT="0" distB="0" distL="0" distR="0" wp14:anchorId="4C057937" wp14:editId="090809E7">
-            <wp:extent cx="5731510" cy="3221525"/>
-            <wp:effectExtent l="0" t="0" r="2540" b="0"/>
-            <wp:docPr id="70" name="Picture 21" descr="G:\Cloud\UnifiedCloud\30.png"/>
-            <wp:cNvGraphicFramePr>
-              <a:graphicFrameLocks xmlns:a="http://schemas.openxmlformats.org/drawingml/2006/main" noChangeAspect="1"/>
-            </wp:cNvGraphicFramePr>
-            <a:graphic xmlns:a="http://schemas.openxmlformats.org/drawingml/2006/main">
-              <a:graphicData uri="http://schemas.openxmlformats.org/drawingml/2006/picture">
-                <pic:pic xmlns:pic="http://schemas.openxmlformats.org/drawingml/2006/picture">
-                  <pic:nvPicPr>
-                    <pic:cNvPr id="0" name="Picture 21" descr="G:\Cloud\UnifiedCloud\30.png"/>
-                    <pic:cNvPicPr>
-                      <a:picLocks noChangeAspect="1" noChangeArrowheads="1"/>
-                    </pic:cNvPicPr>
-                  </pic:nvPicPr>
-                  <pic:blipFill>
-                    <a:blip r:embed="rId13" cstate="print"/>
-                    <a:srcRect/>
-                    <a:stretch>
-                      <a:fillRect/>
-                    </a:stretch>
-                  </pic:blipFill>
-                  <pic:spPr bwMode="auto">
-                    <a:xfrm>
-                      <a:off x="0" y="0"/>
-                      <a:ext cx="5731510" cy="3221525"/>
-                    </a:xfrm>
-                    <a:prstGeom prst="rect">
-                      <a:avLst/>
-                    </a:prstGeom>
-                    <a:noFill/>
-                    <a:ln w="9525">
-                      <a:noFill/>
-                      <a:miter lim="800000"/>
-                      <a:headEnd/>
-                      <a:tailEnd/>
-                    </a:ln>
-                  </pic:spPr>
-                </pic:pic>
-              </a:graphicData>
-            </a:graphic>
-          </wp:inline>
-        </w:drawing>
-      </w:r>
-    </w:p>
-    <w:p>
-      <w:pPr>
-        <w:spacing w:after="0"/>
-        <w:jc w:val="center"/>
-        <w:rPr>
-          <w:rFonts w:ascii="Times New Roman" w:eastAsia="Times New Roman" w:hAnsi="Times New Roman" w:cs="Times New Roman"/>
-          <w:bCs/>
-          <w:i/>
-          <w:color w:val="000000"/>
-          <w:sz w:val="20"/>
-          <w:szCs w:val="24"/>
-          <w:lang w:eastAsia="en-IN"/>
-        </w:rPr>
-      </w:pPr>
-      <w:r>
-        <w:rPr>
-          <w:rFonts w:ascii="Times New Roman" w:eastAsia="Times New Roman" w:hAnsi="Times New Roman" w:cs="Times New Roman"/>
-          <w:bCs/>
-          <w:i/>
-          <w:color w:val="000000"/>
-          <w:sz w:val="20"/>
-          <w:szCs w:val="24"/>
-          <w:lang w:eastAsia="en-IN"/>
-        </w:rPr>
-        <w:t>Fig.6</w:t>
-      </w:r>
-      <w:r>
-        <w:rPr>
-          <w:rFonts w:ascii="Times New Roman" w:eastAsia="Times New Roman" w:hAnsi="Times New Roman" w:cs="Times New Roman"/>
-          <w:bCs/>
-          <w:i/>
-          <w:color w:val="000000"/>
-          <w:sz w:val="20"/>
-          <w:szCs w:val="24"/>
-          <w:lang w:eastAsia="en-IN"/>
-        </w:rPr>
-        <w:t>: User downloads encrypted file after entering passphrase</w:t>
-      </w:r>
-    </w:p>
-    <w:p>
-      <w:pPr>
-        <w:jc w:val="both"/>
-        <w:rPr>
-          <w:rFonts w:ascii="Times New Roman" w:hAnsi="Times New Roman" w:cs="Times New Roman"/>
-          <w:b/>
-          <w:bCs/>
-          <w:i/>
-          <w:sz w:val="20"/>
-          <w:szCs w:val="24"/>
-        </w:rPr>
-      </w:pPr>
-    </w:p>
-    <w:p>
-      <w:pPr>
-        <w:jc w:val="both"/>
-        <w:rPr>
-          <w:rFonts w:ascii="Times New Roman" w:hAnsi="Times New Roman" w:cs="Times New Roman"/>
-          <w:bCs/>
-          <w:sz w:val="24"/>
-          <w:szCs w:val="24"/>
-        </w:rPr>
-      </w:pPr>
-      <w:r>
-        <w:rPr>
-          <w:rFonts w:ascii="Times New Roman" w:eastAsia="Arial" w:hAnsi="Times New Roman" w:cs="Times New Roman"/>
-          <w:b/>
-          <w:bCs/>
-          <w:sz w:val="24"/>
-          <w:szCs w:val="24"/>
-        </w:rPr>
-        <w:t>T</w:t>
-      </w:r>
-      <w:r>
-        <w:rPr>
-          <w:rFonts w:ascii="Times New Roman" w:eastAsia="Arial" w:hAnsi="Times New Roman" w:cs="Times New Roman"/>
-          <w:b/>
-          <w:bCs/>
-          <w:sz w:val="24"/>
-          <w:szCs w:val="24"/>
-        </w:rPr>
-        <w:t>est Case 4</w:t>
-      </w:r>
-      <w:r>
-        <w:rPr>
-          <w:rFonts w:ascii="Times New Roman" w:eastAsia="Arial" w:hAnsi="Times New Roman" w:cs="Times New Roman"/>
-          <w:b/>
-          <w:bCs/>
-          <w:sz w:val="24"/>
-          <w:szCs w:val="24"/>
-        </w:rPr>
-        <w:t>:</w:t>
-      </w:r>
-      <w:r>
-        <w:rPr>
-          <w:rFonts w:ascii="Times New Roman" w:eastAsia="Arial" w:hAnsi="Times New Roman" w:cs="Times New Roman"/>
-          <w:b/>
-          <w:bCs/>
-          <w:sz w:val="24"/>
-          <w:szCs w:val="24"/>
-        </w:rPr>
-        <w:t xml:space="preserve"> </w:t>
-      </w:r>
-      <w:r>
-        <w:rPr>
-          <w:rFonts w:ascii="Times New Roman" w:eastAsia="Arial" w:hAnsi="Times New Roman" w:cs="Times New Roman"/>
-          <w:bCs/>
-          <w:sz w:val="24"/>
-          <w:szCs w:val="24"/>
-        </w:rPr>
-        <w:t xml:space="preserve">The user wants to </w:t>
-      </w:r>
-      <w:r>
-        <w:rPr>
-          <w:rFonts w:ascii="Times New Roman" w:hAnsi="Times New Roman" w:cs="Times New Roman"/>
-          <w:bCs/>
-          <w:sz w:val="24"/>
-          <w:szCs w:val="24"/>
-        </w:rPr>
-        <w:t>share</w:t>
-      </w:r>
-      <w:r>
-        <w:rPr>
-          <w:rFonts w:ascii="Times New Roman" w:hAnsi="Times New Roman" w:cs="Times New Roman"/>
-          <w:bCs/>
-          <w:sz w:val="24"/>
-          <w:szCs w:val="24"/>
-        </w:rPr>
-        <w:t xml:space="preserve"> a file with individual</w:t>
-      </w:r>
-      <w:r>
-        <w:rPr>
-          <w:rFonts w:ascii="Times New Roman" w:hAnsi="Times New Roman" w:cs="Times New Roman"/>
-          <w:bCs/>
-          <w:sz w:val="24"/>
-          <w:szCs w:val="24"/>
-        </w:rPr>
-        <w:t xml:space="preserve"> user</w:t>
-      </w:r>
-      <w:r>
-        <w:rPr>
-          <w:rFonts w:ascii="Times New Roman" w:hAnsi="Times New Roman" w:cs="Times New Roman"/>
-          <w:bCs/>
-          <w:sz w:val="24"/>
-          <w:szCs w:val="24"/>
-        </w:rPr>
-        <w:t>s</w:t>
-      </w:r>
-      <w:r>
-        <w:rPr>
-          <w:rFonts w:ascii="Times New Roman" w:hAnsi="Times New Roman" w:cs="Times New Roman"/>
-          <w:bCs/>
-          <w:sz w:val="24"/>
-          <w:szCs w:val="24"/>
-        </w:rPr>
-        <w:t>.</w:t>
-      </w:r>
-      <w:r>
-        <w:rPr>
-          <w:rFonts w:ascii="Times New Roman" w:hAnsi="Times New Roman" w:cs="Times New Roman"/>
-          <w:bCs/>
-          <w:sz w:val="24"/>
-          <w:szCs w:val="24"/>
-        </w:rPr>
-        <w:t xml:space="preserve"> Figure</w:t>
-      </w:r>
-      <w:r>
-        <w:rPr>
-          <w:rFonts w:ascii="Times New Roman" w:hAnsi="Times New Roman" w:cs="Times New Roman"/>
-          <w:bCs/>
-          <w:sz w:val="24"/>
-          <w:szCs w:val="24"/>
-        </w:rPr>
-        <w:t xml:space="preserve"> 7</w:t>
-      </w:r>
-      <w:r>
-        <w:rPr>
-          <w:rFonts w:ascii="Times New Roman" w:hAnsi="Times New Roman" w:cs="Times New Roman"/>
-          <w:bCs/>
-          <w:sz w:val="24"/>
-          <w:szCs w:val="24"/>
-        </w:rPr>
-        <w:t xml:space="preserve"> shows the user interface to shares files with multiple users by their email-ids. </w:t>
-      </w:r>
-    </w:p>
-    <w:p>
-      <w:pPr>
-        <w:jc w:val="both"/>
-        <w:rPr>
-          <w:rFonts w:ascii="Times New Roman" w:hAnsi="Times New Roman" w:cs="Times New Roman"/>
-          <w:bCs/>
-          <w:sz w:val="24"/>
-          <w:szCs w:val="24"/>
-        </w:rPr>
-      </w:pPr>
-      <w:r>
-        <w:rPr>
-          <w:rFonts w:ascii="Times New Roman" w:hAnsi="Times New Roman" w:cs="Times New Roman"/>
-          <w:noProof/>
-          <w:sz w:val="24"/>
-          <w:szCs w:val="24"/>
-          <w:lang w:eastAsia="en-IN"/>
-        </w:rPr>
-        <w:drawing>
-          <wp:inline distT="0" distB="0" distL="0" distR="0" wp14:anchorId="14708B02" wp14:editId="3C918605">
-            <wp:extent cx="5731510" cy="3221525"/>
-            <wp:effectExtent l="0" t="0" r="2540" b="0"/>
-            <wp:docPr id="72" name="Picture 18" descr="G:\Cloud\UnifiedCloud\20.png"/>
-            <wp:cNvGraphicFramePr>
-              <a:graphicFrameLocks xmlns:a="http://schemas.openxmlformats.org/drawingml/2006/main" noChangeAspect="1"/>
-            </wp:cNvGraphicFramePr>
-            <a:graphic xmlns:a="http://schemas.openxmlformats.org/drawingml/2006/main">
-              <a:graphicData uri="http://schemas.openxmlformats.org/drawingml/2006/picture">
-                <pic:pic xmlns:pic="http://schemas.openxmlformats.org/drawingml/2006/picture">
-                  <pic:nvPicPr>
-                    <pic:cNvPr id="0" name="Picture 18" descr="G:\Cloud\UnifiedCloud\20.png"/>
-                    <pic:cNvPicPr>
-                      <a:picLocks noChangeAspect="1" noChangeArrowheads="1"/>
-                    </pic:cNvPicPr>
-                  </pic:nvPicPr>
-                  <pic:blipFill>
-                    <a:blip r:embed="rId14" cstate="print"/>
-                    <a:srcRect/>
-                    <a:stretch>
-                      <a:fillRect/>
-                    </a:stretch>
-                  </pic:blipFill>
-                  <pic:spPr bwMode="auto">
-                    <a:xfrm>
-                      <a:off x="0" y="0"/>
-                      <a:ext cx="5731510" cy="3221525"/>
-                    </a:xfrm>
-                    <a:prstGeom prst="rect">
-                      <a:avLst/>
-                    </a:prstGeom>
-                    <a:noFill/>
-                    <a:ln w="9525">
-                      <a:noFill/>
-                      <a:miter lim="800000"/>
-                      <a:headEnd/>
-                      <a:tailEnd/>
-                    </a:ln>
-                  </pic:spPr>
-                </pic:pic>
-              </a:graphicData>
-            </a:graphic>
-          </wp:inline>
-        </w:drawing>
-      </w:r>
-    </w:p>
-    <w:p>
-      <w:pPr>
-        <w:pStyle w:val="ListParagraph"/>
-        <w:spacing w:after="0"/>
-        <w:jc w:val="center"/>
-        <w:rPr>
-          <w:rFonts w:ascii="Times New Roman" w:eastAsia="Times New Roman" w:hAnsi="Times New Roman" w:cs="Times New Roman"/>
-          <w:bCs/>
-          <w:i/>
-          <w:color w:val="000000"/>
-          <w:sz w:val="20"/>
-          <w:szCs w:val="24"/>
-          <w:lang w:eastAsia="en-IN"/>
-        </w:rPr>
-      </w:pPr>
-      <w:r>
-        <w:rPr>
-          <w:rFonts w:ascii="Times New Roman" w:eastAsia="Times New Roman" w:hAnsi="Times New Roman" w:cs="Times New Roman"/>
-          <w:bCs/>
-          <w:i/>
-          <w:color w:val="000000"/>
-          <w:sz w:val="20"/>
-          <w:szCs w:val="24"/>
-          <w:lang w:eastAsia="en-IN"/>
-        </w:rPr>
-        <w:t>Fig.7</w:t>
-      </w:r>
-      <w:r>
-        <w:rPr>
-          <w:rFonts w:ascii="Times New Roman" w:eastAsia="Times New Roman" w:hAnsi="Times New Roman" w:cs="Times New Roman"/>
-          <w:bCs/>
-          <w:i/>
-          <w:color w:val="000000"/>
-          <w:sz w:val="20"/>
-          <w:szCs w:val="24"/>
-          <w:lang w:eastAsia="en-IN"/>
-        </w:rPr>
-        <w:t>: User specifies the email ids of users to whom file is to be shared.</w:t>
-      </w:r>
-    </w:p>
-    <w:p>
-      <w:pPr>
-        <w:jc w:val="both"/>
-        <w:rPr>
-          <w:rFonts w:ascii="Times New Roman" w:eastAsia="Times New Roman" w:hAnsi="Times New Roman" w:cs="Times New Roman"/>
-          <w:bCs/>
-          <w:i/>
-          <w:sz w:val="20"/>
-          <w:szCs w:val="24"/>
-        </w:rPr>
-      </w:pPr>
-    </w:p>
-    <w:p>
-      <w:pPr>
-        <w:jc w:val="both"/>
-        <w:rPr>
-          <w:rFonts w:ascii="Times New Roman" w:eastAsia="Times New Roman" w:hAnsi="Times New Roman" w:cs="Times New Roman"/>
-          <w:bCs/>
-          <w:i/>
-          <w:sz w:val="20"/>
-          <w:szCs w:val="24"/>
-        </w:rPr>
-      </w:pPr>
-    </w:p>
-    <w:p>
-      <w:pPr>
-        <w:jc w:val="both"/>
-        <w:rPr>
-          <w:rFonts w:ascii="Times New Roman" w:eastAsia="Times New Roman" w:hAnsi="Times New Roman" w:cs="Times New Roman"/>
-          <w:bCs/>
-          <w:i/>
-          <w:sz w:val="20"/>
-          <w:szCs w:val="24"/>
-        </w:rPr>
-      </w:pPr>
-    </w:p>
-    <w:p>
-      <w:pPr>
-        <w:jc w:val="both"/>
-        <w:rPr>
-          <w:rFonts w:ascii="Times New Roman" w:eastAsia="Times New Roman" w:hAnsi="Times New Roman" w:cs="Times New Roman"/>
-          <w:bCs/>
-          <w:i/>
-          <w:sz w:val="20"/>
-          <w:szCs w:val="24"/>
-        </w:rPr>
-      </w:pPr>
     </w:p>
     <w:p>
       <w:pPr>
@@ -5597,7 +4714,27 @@
           <w:szCs w:val="24"/>
           <w:lang w:eastAsia="en-IN"/>
         </w:rPr>
-        <w:t xml:space="preserve">The application is susceptible to changes in the APIs. The implementation of each cloud which has been integrated into the framework is dependent upon the interface exposed by the respective cloud storage API. Changes to the API can be done independently by the cloud storage provider and those changes </w:t>
+        <w:t>The application is susceptible to changes in the APIs. The implementation of each cloud which has been integrated into the framework is dependent upon the interface exposed by the respective cloud storage API. Changes to the API can be independently</w:t>
+      </w:r>
+      <w:r>
+        <w:rPr>
+          <w:rFonts w:ascii="Times New Roman" w:eastAsia="Times New Roman" w:hAnsi="Times New Roman" w:cs="Times New Roman"/>
+          <w:color w:val="000000"/>
+          <w:sz w:val="24"/>
+          <w:szCs w:val="24"/>
+          <w:lang w:eastAsia="en-IN"/>
+        </w:rPr>
+        <w:t xml:space="preserve"> done</w:t>
+      </w:r>
+      <w:r>
+        <w:rPr>
+          <w:rFonts w:ascii="Times New Roman" w:eastAsia="Times New Roman" w:hAnsi="Times New Roman" w:cs="Times New Roman"/>
+          <w:color w:val="000000"/>
+          <w:sz w:val="24"/>
+          <w:szCs w:val="24"/>
+          <w:lang w:eastAsia="en-IN"/>
+        </w:rPr>
+        <w:t xml:space="preserve"> by the cloud storage provider and those changes </w:t>
       </w:r>
       <w:r>
         <w:rPr>
@@ -5636,6 +4773,7 @@
           <w:szCs w:val="24"/>
           <w:lang w:eastAsia="en-IN"/>
         </w:rPr>
+        <w:lastRenderedPageBreak/>
         <w:t>Compromise on individual features</w:t>
       </w:r>
     </w:p>
@@ -6073,16 +5211,7 @@
           <w:sz w:val="24"/>
           <w:szCs w:val="24"/>
         </w:rPr>
-        <w:t xml:space="preserve">The existing functionalities </w:t>
-      </w:r>
-      <w:r>
-        <w:rPr>
-          <w:rFonts w:ascii="Times New Roman" w:hAnsi="Times New Roman" w:cs="Times New Roman"/>
-          <w:sz w:val="24"/>
-          <w:szCs w:val="24"/>
-        </w:rPr>
-        <w:lastRenderedPageBreak/>
-        <w:t xml:space="preserve">can be enhanced further by including online preview and editing of files, versioning and multi-platform support for </w:t>
+        <w:t xml:space="preserve">The existing functionalities can be enhanced further by including online preview and editing of files, versioning and multi-platform support for </w:t>
       </w:r>
       <w:proofErr w:type="spellStart"/>
       <w:r>
@@ -6203,6 +5332,7 @@
           <w:sz w:val="24"/>
           <w:szCs w:val="24"/>
         </w:rPr>
+        <w:lastRenderedPageBreak/>
         <w:t xml:space="preserve">V. I. </w:t>
       </w:r>
       <w:proofErr w:type="gramStart"/>
@@ -6431,7 +5561,7 @@
         <w:t xml:space="preserve">from  </w:t>
       </w:r>
       <w:proofErr w:type="gramEnd"/>
-      <w:hyperlink r:id="rId15" w:history="1">
+      <w:hyperlink r:id="rId9" w:history="1">
         <w:r>
           <w:rPr>
             <w:rStyle w:val="Hyperlink"/>
@@ -6484,7 +5614,7 @@
         </w:rPr>
         <w:t xml:space="preserve"> Eloquent ORM: Retrieved from </w:t>
       </w:r>
-      <w:hyperlink r:id="rId16" w:history="1">
+      <w:hyperlink r:id="rId10" w:history="1">
         <w:r>
           <w:rPr>
             <w:rStyle w:val="Hyperlink"/>
@@ -9818,7 +8948,7 @@
   <a:extraClrSchemeLst/>
   <a:extLst>
     <a:ext uri="{05A4C25C-085E-4340-85A3-A5531E510DB2}">
-      <thm15:themeFamily xmlns:thm15="http://schemas.microsoft.com/office/thememl/2012/main" xmlns="" name="Office Theme" id="{62F939B6-93AF-4DB8-9C6B-D6C7DFDC589F}" vid="{4A3C46E8-61CC-4603-A589-7422A47A8E4A}"/>
+      <thm15:themeFamily xmlns="" xmlns:thm15="http://schemas.microsoft.com/office/thememl/2012/main" name="Office Theme" id="{62F939B6-93AF-4DB8-9C6B-D6C7DFDC589F}" vid="{4A3C46E8-61CC-4603-A589-7422A47A8E4A}"/>
     </a:ext>
   </a:extLst>
 </a:theme>

</xml_diff>